<commit_message>
nittiniprosentferdig, bare fikse dophysics så regnet beveger på seg igjen
</commit_message>
<xml_diff>
--- a/VisualiseringogSimuleringMappeoppgaveRapport.docx
+++ b/VisualiseringogSimuleringMappeoppgaveRapport.docx
@@ -129,7 +129,7 @@
             </w:rPr>
             <w:fldChar w:fldCharType="separate"/>
           </w:r>
-          <w:hyperlink w:anchor="_Toc115825212" w:history="1">
+          <w:hyperlink w:anchor="_Toc115901098" w:history="1">
             <w:r>
               <w:rPr>
                 <w:rStyle w:val="Hyperkobling"/>
@@ -168,7 +168,7 @@
                 <w:sz w:val="24"/>
                 <w:szCs w:val="24"/>
               </w:rPr>
-              <w:instrText xml:space="preserve"> PAGEREF _Toc115825212 \h </w:instrText>
+              <w:instrText xml:space="preserve"> PAGEREF _Toc115901098 \h </w:instrText>
             </w:r>
             <w:r>
               <w:rPr>
@@ -226,7 +226,7 @@
               <w:lang w:eastAsia="nb-NO"/>
             </w:rPr>
           </w:pPr>
-          <w:hyperlink w:anchor="_Toc115825213" w:history="1">
+          <w:hyperlink w:anchor="_Toc115901099" w:history="1">
             <w:r>
               <w:rPr>
                 <w:rStyle w:val="Hyperkobling"/>
@@ -265,7 +265,7 @@
                 <w:sz w:val="24"/>
                 <w:szCs w:val="24"/>
               </w:rPr>
-              <w:instrText xml:space="preserve"> PAGEREF _Toc115825213 \h </w:instrText>
+              <w:instrText xml:space="preserve"> PAGEREF _Toc115901099 \h </w:instrText>
             </w:r>
             <w:r>
               <w:rPr>
@@ -294,7 +294,7 @@
                 <w:sz w:val="24"/>
                 <w:szCs w:val="24"/>
               </w:rPr>
-              <w:t>1</w:t>
+              <w:t>2</w:t>
             </w:r>
             <w:r>
               <w:rPr>
@@ -316,13 +316,14 @@
             </w:tabs>
             <w:spacing w:line="360" w:lineRule="auto"/>
             <w:rPr>
-              <w:rFonts w:ascii="Times New Roman" w:hAnsi="Times New Roman" w:cs="Times New Roman"/>
+              <w:rFonts w:ascii="Times New Roman" w:eastAsiaTheme="minorEastAsia" w:hAnsi="Times New Roman" w:cs="Times New Roman"/>
               <w:noProof/>
               <w:sz w:val="24"/>
               <w:szCs w:val="24"/>
+              <w:lang w:eastAsia="nb-NO"/>
             </w:rPr>
           </w:pPr>
-          <w:hyperlink w:anchor="_Toc115825214" w:history="1">
+          <w:hyperlink w:anchor="_Toc115901100" w:history="1">
             <w:r>
               <w:rPr>
                 <w:rStyle w:val="Hyperkobling"/>
@@ -361,7 +362,7 @@
                 <w:sz w:val="24"/>
                 <w:szCs w:val="24"/>
               </w:rPr>
-              <w:instrText xml:space="preserve"> PAGEREF _Toc115825214 \h </w:instrText>
+              <w:instrText xml:space="preserve"> PAGEREF _Toc115901100 \h </w:instrText>
             </w:r>
             <w:r>
               <w:rPr>
@@ -390,7 +391,7 @@
                 <w:sz w:val="24"/>
                 <w:szCs w:val="24"/>
               </w:rPr>
-              <w:t>1</w:t>
+              <w:t>2</w:t>
             </w:r>
             <w:r>
               <w:rPr>
@@ -412,13 +413,14 @@
             </w:tabs>
             <w:spacing w:line="360" w:lineRule="auto"/>
             <w:rPr>
-              <w:rFonts w:ascii="Times New Roman" w:hAnsi="Times New Roman" w:cs="Times New Roman"/>
+              <w:rFonts w:ascii="Times New Roman" w:eastAsiaTheme="minorEastAsia" w:hAnsi="Times New Roman" w:cs="Times New Roman"/>
               <w:noProof/>
               <w:sz w:val="24"/>
               <w:szCs w:val="24"/>
+              <w:lang w:eastAsia="nb-NO"/>
             </w:rPr>
           </w:pPr>
-          <w:hyperlink w:anchor="_Toc115825215" w:history="1">
+          <w:hyperlink w:anchor="_Toc115901101" w:history="1">
             <w:r>
               <w:rPr>
                 <w:rStyle w:val="Hyperkobling"/>
@@ -427,7 +429,7 @@
                 <w:sz w:val="24"/>
                 <w:szCs w:val="24"/>
               </w:rPr>
-              <w:t>Regn</w:t>
+              <w:t>Barysentriske koordinater</w:t>
             </w:r>
             <w:r>
               <w:rPr>
@@ -457,7 +459,7 @@
                 <w:sz w:val="24"/>
                 <w:szCs w:val="24"/>
               </w:rPr>
-              <w:instrText xml:space="preserve"> PAGEREF _Toc115825215 \h </w:instrText>
+              <w:instrText xml:space="preserve"> PAGEREF _Toc115901101 \h </w:instrText>
             </w:r>
             <w:r>
               <w:rPr>
@@ -486,7 +488,7 @@
                 <w:sz w:val="24"/>
                 <w:szCs w:val="24"/>
               </w:rPr>
-              <w:t>1</w:t>
+              <w:t>2</w:t>
             </w:r>
             <w:r>
               <w:rPr>
@@ -508,13 +510,14 @@
             </w:tabs>
             <w:spacing w:line="360" w:lineRule="auto"/>
             <w:rPr>
-              <w:rFonts w:ascii="Times New Roman" w:hAnsi="Times New Roman" w:cs="Times New Roman"/>
+              <w:rFonts w:ascii="Times New Roman" w:eastAsiaTheme="minorEastAsia" w:hAnsi="Times New Roman" w:cs="Times New Roman"/>
               <w:noProof/>
               <w:sz w:val="24"/>
               <w:szCs w:val="24"/>
+              <w:lang w:eastAsia="nb-NO"/>
             </w:rPr>
           </w:pPr>
-          <w:hyperlink w:anchor="_Toc115825216" w:history="1">
+          <w:hyperlink w:anchor="_Toc115901102" w:history="1">
             <w:r>
               <w:rPr>
                 <w:rStyle w:val="Hyperkobling"/>
@@ -523,6 +526,103 @@
                 <w:sz w:val="24"/>
                 <w:szCs w:val="24"/>
               </w:rPr>
+              <w:t>Regn</w:t>
+            </w:r>
+            <w:r>
+              <w:rPr>
+                <w:rFonts w:ascii="Times New Roman" w:hAnsi="Times New Roman" w:cs="Times New Roman"/>
+                <w:noProof/>
+                <w:webHidden/>
+                <w:sz w:val="24"/>
+                <w:szCs w:val="24"/>
+              </w:rPr>
+              <w:tab/>
+            </w:r>
+            <w:r>
+              <w:rPr>
+                <w:rFonts w:ascii="Times New Roman" w:hAnsi="Times New Roman" w:cs="Times New Roman"/>
+                <w:noProof/>
+                <w:webHidden/>
+                <w:sz w:val="24"/>
+                <w:szCs w:val="24"/>
+              </w:rPr>
+              <w:fldChar w:fldCharType="begin"/>
+            </w:r>
+            <w:r>
+              <w:rPr>
+                <w:rFonts w:ascii="Times New Roman" w:hAnsi="Times New Roman" w:cs="Times New Roman"/>
+                <w:noProof/>
+                <w:webHidden/>
+                <w:sz w:val="24"/>
+                <w:szCs w:val="24"/>
+              </w:rPr>
+              <w:instrText xml:space="preserve"> PAGEREF _Toc115901102 \h </w:instrText>
+            </w:r>
+            <w:r>
+              <w:rPr>
+                <w:rFonts w:ascii="Times New Roman" w:hAnsi="Times New Roman" w:cs="Times New Roman"/>
+                <w:noProof/>
+                <w:webHidden/>
+                <w:sz w:val="24"/>
+                <w:szCs w:val="24"/>
+              </w:rPr>
+            </w:r>
+            <w:r>
+              <w:rPr>
+                <w:rFonts w:ascii="Times New Roman" w:hAnsi="Times New Roman" w:cs="Times New Roman"/>
+                <w:noProof/>
+                <w:webHidden/>
+                <w:sz w:val="24"/>
+                <w:szCs w:val="24"/>
+              </w:rPr>
+              <w:fldChar w:fldCharType="separate"/>
+            </w:r>
+            <w:r>
+              <w:rPr>
+                <w:rFonts w:ascii="Times New Roman" w:hAnsi="Times New Roman" w:cs="Times New Roman"/>
+                <w:noProof/>
+                <w:webHidden/>
+                <w:sz w:val="24"/>
+                <w:szCs w:val="24"/>
+              </w:rPr>
+              <w:t>2</w:t>
+            </w:r>
+            <w:r>
+              <w:rPr>
+                <w:rFonts w:ascii="Times New Roman" w:hAnsi="Times New Roman" w:cs="Times New Roman"/>
+                <w:noProof/>
+                <w:webHidden/>
+                <w:sz w:val="24"/>
+                <w:szCs w:val="24"/>
+              </w:rPr>
+              <w:fldChar w:fldCharType="end"/>
+            </w:r>
+          </w:hyperlink>
+        </w:p>
+        <w:p>
+          <w:pPr>
+            <w:pStyle w:val="INNH2"/>
+            <w:tabs>
+              <w:tab w:val="right" w:leader="dot" w:pos="9062"/>
+            </w:tabs>
+            <w:spacing w:line="360" w:lineRule="auto"/>
+            <w:rPr>
+              <w:rFonts w:ascii="Times New Roman" w:eastAsiaTheme="minorEastAsia" w:hAnsi="Times New Roman" w:cs="Times New Roman"/>
+              <w:noProof/>
+              <w:sz w:val="24"/>
+              <w:szCs w:val="24"/>
+              <w:lang w:eastAsia="nb-NO"/>
+            </w:rPr>
+          </w:pPr>
+          <w:hyperlink w:anchor="_Toc115901103" w:history="1">
+            <w:r>
+              <w:rPr>
+                <w:rStyle w:val="Hyperkobling"/>
+                <w:rFonts w:ascii="Times New Roman" w:hAnsi="Times New Roman" w:cs="Times New Roman"/>
+                <w:noProof/>
+                <w:sz w:val="24"/>
+                <w:szCs w:val="24"/>
+              </w:rPr>
               <w:t>Kvadratisk BSpline</w:t>
             </w:r>
             <w:r>
@@ -553,7 +653,7 @@
                 <w:sz w:val="24"/>
                 <w:szCs w:val="24"/>
               </w:rPr>
-              <w:instrText xml:space="preserve"> PAGEREF _Toc115825216 \h </w:instrText>
+              <w:instrText xml:space="preserve"> PAGEREF _Toc115901103 \h </w:instrText>
             </w:r>
             <w:r>
               <w:rPr>
@@ -582,7 +682,7 @@
                 <w:sz w:val="24"/>
                 <w:szCs w:val="24"/>
               </w:rPr>
-              <w:t>1</w:t>
+              <w:t>2</w:t>
             </w:r>
             <w:r>
               <w:rPr>
@@ -611,7 +711,7 @@
               <w:lang w:eastAsia="nb-NO"/>
             </w:rPr>
           </w:pPr>
-          <w:hyperlink w:anchor="_Toc115825217" w:history="1">
+          <w:hyperlink w:anchor="_Toc115901104" w:history="1">
             <w:r>
               <w:rPr>
                 <w:rStyle w:val="Hyperkobling"/>
@@ -650,7 +750,7 @@
                 <w:sz w:val="24"/>
                 <w:szCs w:val="24"/>
               </w:rPr>
-              <w:instrText xml:space="preserve"> PAGEREF _Toc115825217 \h </w:instrText>
+              <w:instrText xml:space="preserve"> PAGEREF _Toc115901104 \h </w:instrText>
             </w:r>
             <w:r>
               <w:rPr>
@@ -679,7 +779,7 @@
                 <w:sz w:val="24"/>
                 <w:szCs w:val="24"/>
               </w:rPr>
-              <w:t>1</w:t>
+              <w:t>2</w:t>
             </w:r>
             <w:r>
               <w:rPr>
@@ -701,13 +801,14 @@
             </w:tabs>
             <w:spacing w:line="360" w:lineRule="auto"/>
             <w:rPr>
-              <w:rFonts w:ascii="Times New Roman" w:hAnsi="Times New Roman" w:cs="Times New Roman"/>
+              <w:rFonts w:ascii="Times New Roman" w:eastAsiaTheme="minorEastAsia" w:hAnsi="Times New Roman" w:cs="Times New Roman"/>
               <w:noProof/>
               <w:sz w:val="24"/>
               <w:szCs w:val="24"/>
+              <w:lang w:eastAsia="nb-NO"/>
             </w:rPr>
           </w:pPr>
-          <w:hyperlink w:anchor="_Toc115825218" w:history="1">
+          <w:hyperlink w:anchor="_Toc115901105" w:history="1">
             <w:r>
               <w:rPr>
                 <w:rStyle w:val="Hyperkobling"/>
@@ -746,7 +847,7 @@
                 <w:sz w:val="24"/>
                 <w:szCs w:val="24"/>
               </w:rPr>
-              <w:instrText xml:space="preserve"> PAGEREF _Toc115825218 \h </w:instrText>
+              <w:instrText xml:space="preserve"> PAGEREF _Toc115901105 \h </w:instrText>
             </w:r>
             <w:r>
               <w:rPr>
@@ -775,7 +876,7 @@
                 <w:sz w:val="24"/>
                 <w:szCs w:val="24"/>
               </w:rPr>
-              <w:t>1</w:t>
+              <w:t>2</w:t>
             </w:r>
             <w:r>
               <w:rPr>
@@ -804,7 +905,7 @@
               <w:lang w:eastAsia="nb-NO"/>
             </w:rPr>
           </w:pPr>
-          <w:hyperlink w:anchor="_Toc115825219" w:history="1">
+          <w:hyperlink w:anchor="_Toc115901106" w:history="1">
             <w:r>
               <w:rPr>
                 <w:rStyle w:val="Hyperkobling"/>
@@ -843,7 +944,7 @@
                 <w:sz w:val="24"/>
                 <w:szCs w:val="24"/>
               </w:rPr>
-              <w:instrText xml:space="preserve"> PAGEREF _Toc115825219 \h </w:instrText>
+              <w:instrText xml:space="preserve"> PAGEREF _Toc115901106 \h </w:instrText>
             </w:r>
             <w:r>
               <w:rPr>
@@ -872,7 +973,7 @@
                 <w:sz w:val="24"/>
                 <w:szCs w:val="24"/>
               </w:rPr>
-              <w:t>2</w:t>
+              <w:t>3</w:t>
             </w:r>
             <w:r>
               <w:rPr>
@@ -918,7 +1019,6 @@
           <w:szCs w:val="24"/>
         </w:rPr>
       </w:pPr>
-      <w:bookmarkStart w:id="0" w:name="_Toc115825212"/>
     </w:p>
     <w:p>
       <w:pPr>
@@ -1039,6 +1139,47 @@
           <w:szCs w:val="24"/>
         </w:rPr>
       </w:pPr>
+      <w:bookmarkStart w:id="0" w:name="_Toc115901098"/>
+      <w:proofErr w:type="spellStart"/>
+      <w:r>
+        <w:rPr>
+          <w:rFonts w:ascii="Times New Roman" w:hAnsi="Times New Roman" w:cs="Times New Roman"/>
+          <w:sz w:val="24"/>
+          <w:szCs w:val="24"/>
+        </w:rPr>
+        <w:lastRenderedPageBreak/>
+        <w:t>Git</w:t>
+      </w:r>
+      <w:proofErr w:type="spellEnd"/>
+    </w:p>
+    <w:p>
+      <w:pPr>
+        <w:spacing w:line="360" w:lineRule="auto"/>
+        <w:rPr>
+          <w:rFonts w:ascii="Times New Roman" w:hAnsi="Times New Roman" w:cs="Times New Roman"/>
+          <w:sz w:val="24"/>
+          <w:szCs w:val="24"/>
+        </w:rPr>
+      </w:pPr>
+      <w:r>
+        <w:rPr>
+          <w:rFonts w:ascii="Times New Roman" w:hAnsi="Times New Roman" w:cs="Times New Roman"/>
+          <w:sz w:val="24"/>
+          <w:szCs w:val="24"/>
+        </w:rPr>
+        <w:t>https://github.com/adamaske/VSIMFolder</w:t>
+      </w:r>
+    </w:p>
+    <w:p>
+      <w:pPr>
+        <w:pStyle w:val="Overskrift1"/>
+        <w:spacing w:line="360" w:lineRule="auto"/>
+        <w:rPr>
+          <w:rFonts w:ascii="Times New Roman" w:hAnsi="Times New Roman" w:cs="Times New Roman"/>
+          <w:sz w:val="24"/>
+          <w:szCs w:val="24"/>
+        </w:rPr>
+      </w:pPr>
       <w:r>
         <w:rPr>
           <w:rFonts w:ascii="Times New Roman" w:hAnsi="Times New Roman" w:cs="Times New Roman"/>
@@ -1092,6 +1233,104 @@
         </w:rPr>
         <w:t xml:space="preserve"> 3 som startpunkt. </w:t>
       </w:r>
+      <w:r>
+        <w:rPr>
+          <w:rFonts w:ascii="Times New Roman" w:hAnsi="Times New Roman" w:cs="Times New Roman"/>
+          <w:sz w:val="24"/>
+          <w:szCs w:val="24"/>
+        </w:rPr>
+        <w:t xml:space="preserve">Ettersom oppgaveteksten sier det er lov å samarbeide, har jeg og Sivert K samarbeidet, slik som vi også har gjort på andre </w:t>
+      </w:r>
+      <w:proofErr w:type="spellStart"/>
+      <w:r>
+        <w:rPr>
+          <w:rFonts w:ascii="Times New Roman" w:hAnsi="Times New Roman" w:cs="Times New Roman"/>
+          <w:sz w:val="24"/>
+          <w:szCs w:val="24"/>
+        </w:rPr>
+        <w:t>obliger</w:t>
+      </w:r>
+      <w:proofErr w:type="spellEnd"/>
+      <w:r>
+        <w:rPr>
+          <w:rFonts w:ascii="Times New Roman" w:hAnsi="Times New Roman" w:cs="Times New Roman"/>
+          <w:sz w:val="24"/>
+          <w:szCs w:val="24"/>
+        </w:rPr>
+        <w:t xml:space="preserve">/innleveringer. Målet for denne oppgaven er å lage et </w:t>
+      </w:r>
+      <w:proofErr w:type="spellStart"/>
+      <w:r>
+        <w:rPr>
+          <w:rFonts w:ascii="Times New Roman" w:hAnsi="Times New Roman" w:cs="Times New Roman"/>
+          <w:sz w:val="24"/>
+          <w:szCs w:val="24"/>
+        </w:rPr>
+        <w:t>mesh</w:t>
+      </w:r>
+      <w:proofErr w:type="spellEnd"/>
+      <w:r>
+        <w:rPr>
+          <w:rFonts w:ascii="Times New Roman" w:hAnsi="Times New Roman" w:cs="Times New Roman"/>
+          <w:sz w:val="24"/>
+          <w:szCs w:val="24"/>
+        </w:rPr>
+        <w:t xml:space="preserve"> </w:t>
+      </w:r>
+      <w:proofErr w:type="spellStart"/>
+      <w:r>
+        <w:rPr>
+          <w:rFonts w:ascii="Times New Roman" w:hAnsi="Times New Roman" w:cs="Times New Roman"/>
+          <w:sz w:val="24"/>
+          <w:szCs w:val="24"/>
+        </w:rPr>
+        <w:t>utifra</w:t>
+      </w:r>
+      <w:proofErr w:type="spellEnd"/>
+      <w:r>
+        <w:rPr>
+          <w:rFonts w:ascii="Times New Roman" w:hAnsi="Times New Roman" w:cs="Times New Roman"/>
+          <w:sz w:val="24"/>
+          <w:szCs w:val="24"/>
+        </w:rPr>
+        <w:t xml:space="preserve"> en punktsky som er hentet fra hoydedata.no, programmere regn til og falle på </w:t>
+      </w:r>
+      <w:proofErr w:type="spellStart"/>
+      <w:r>
+        <w:rPr>
+          <w:rFonts w:ascii="Times New Roman" w:hAnsi="Times New Roman" w:cs="Times New Roman"/>
+          <w:sz w:val="24"/>
+          <w:szCs w:val="24"/>
+        </w:rPr>
+        <w:t>meshet</w:t>
+      </w:r>
+      <w:proofErr w:type="spellEnd"/>
+      <w:r>
+        <w:rPr>
+          <w:rFonts w:ascii="Times New Roman" w:hAnsi="Times New Roman" w:cs="Times New Roman"/>
+          <w:sz w:val="24"/>
+          <w:szCs w:val="24"/>
+        </w:rPr>
+        <w:t xml:space="preserve"> og vise kvadratiske B-</w:t>
+      </w:r>
+      <w:proofErr w:type="spellStart"/>
+      <w:r>
+        <w:rPr>
+          <w:rFonts w:ascii="Times New Roman" w:hAnsi="Times New Roman" w:cs="Times New Roman"/>
+          <w:sz w:val="24"/>
+          <w:szCs w:val="24"/>
+        </w:rPr>
+        <w:t>splines</w:t>
+      </w:r>
+      <w:proofErr w:type="spellEnd"/>
+      <w:r>
+        <w:rPr>
+          <w:rFonts w:ascii="Times New Roman" w:hAnsi="Times New Roman" w:cs="Times New Roman"/>
+          <w:sz w:val="24"/>
+          <w:szCs w:val="24"/>
+        </w:rPr>
+        <w:t xml:space="preserve"> etter stien regnet har gått.</w:t>
+      </w:r>
     </w:p>
     <w:p>
       <w:pPr>
@@ -1103,7 +1342,7 @@
           <w:szCs w:val="24"/>
         </w:rPr>
       </w:pPr>
-      <w:bookmarkStart w:id="1" w:name="_Toc115825213"/>
+      <w:bookmarkStart w:id="1" w:name="_Toc115901099"/>
       <w:r>
         <w:rPr>
           <w:rFonts w:ascii="Times New Roman" w:hAnsi="Times New Roman" w:cs="Times New Roman"/>
@@ -1124,7 +1363,7 @@
           <w:szCs w:val="24"/>
         </w:rPr>
       </w:pPr>
-      <w:bookmarkStart w:id="2" w:name="_Toc115825214"/>
+      <w:bookmarkStart w:id="2" w:name="_Toc115901100"/>
       <w:r>
         <w:rPr>
           <w:rFonts w:ascii="Times New Roman" w:hAnsi="Times New Roman" w:cs="Times New Roman"/>
@@ -1160,10 +1399,45 @@
           <w:sz w:val="24"/>
           <w:szCs w:val="24"/>
         </w:rPr>
-        <w:t xml:space="preserve">Jeg starter </w:t>
-      </w:r>
-      <w:proofErr w:type="spellStart"/>
-      <w:proofErr w:type="gramStart"/>
+        <w:t>Tekstfilen som jeg har brukt finnes på «../</w:t>
+      </w:r>
+      <w:proofErr w:type="spellStart"/>
+      <w:r>
+        <w:rPr>
+          <w:rFonts w:ascii="Times New Roman" w:hAnsi="Times New Roman" w:cs="Times New Roman"/>
+          <w:sz w:val="24"/>
+          <w:szCs w:val="24"/>
+        </w:rPr>
+        <w:t>VSIM_Folder</w:t>
+      </w:r>
+      <w:proofErr w:type="spellEnd"/>
+      <w:r>
+        <w:rPr>
+          <w:rFonts w:ascii="Times New Roman" w:hAnsi="Times New Roman" w:cs="Times New Roman"/>
+          <w:sz w:val="24"/>
+          <w:szCs w:val="24"/>
+        </w:rPr>
+        <w:t>/</w:t>
+      </w:r>
+      <w:proofErr w:type="spellStart"/>
+      <w:r>
+        <w:rPr>
+          <w:rFonts w:ascii="Times New Roman" w:hAnsi="Times New Roman" w:cs="Times New Roman"/>
+          <w:sz w:val="24"/>
+          <w:szCs w:val="24"/>
+        </w:rPr>
+        <w:t>HeightData</w:t>
+      </w:r>
+      <w:proofErr w:type="spellEnd"/>
+      <w:r>
+        <w:rPr>
+          <w:rFonts w:ascii="Times New Roman" w:hAnsi="Times New Roman" w:cs="Times New Roman"/>
+          <w:sz w:val="24"/>
+          <w:szCs w:val="24"/>
+        </w:rPr>
+        <w:t xml:space="preserve">/fullData.txt». Filen inneholder 3.1 millioner punkter, x, y og z koordinater. </w:t>
+      </w:r>
+      <w:proofErr w:type="spellStart"/>
       <w:r>
         <w:rPr>
           <w:rFonts w:ascii="Times New Roman" w:hAnsi="Times New Roman" w:cs="Times New Roman"/>
@@ -1182,7 +1456,6 @@
         <w:t>::</w:t>
       </w:r>
       <w:proofErr w:type="spellStart"/>
-      <w:proofErr w:type="gramEnd"/>
       <w:r>
         <w:rPr>
           <w:rFonts w:ascii="Times New Roman" w:hAnsi="Times New Roman" w:cs="Times New Roman"/>
@@ -1198,26 +1471,45 @@
           <w:sz w:val="24"/>
           <w:szCs w:val="24"/>
         </w:rPr>
-        <w:t xml:space="preserve"> med å lese filen «fullData.txt»</w:t>
-      </w:r>
-      <w:r>
-        <w:rPr>
-          <w:rFonts w:ascii="Times New Roman" w:hAnsi="Times New Roman" w:cs="Times New Roman"/>
-          <w:sz w:val="24"/>
-          <w:szCs w:val="24"/>
-        </w:rPr>
-        <w:t xml:space="preserve"> som inneholder punktene, hver linje består av x, y og z koordinatene. </w:t>
-      </w:r>
-      <w:r>
-        <w:rPr>
-          <w:rFonts w:ascii="Times New Roman" w:hAnsi="Times New Roman" w:cs="Times New Roman"/>
-          <w:sz w:val="24"/>
-          <w:szCs w:val="24"/>
-        </w:rPr>
-        <w:t xml:space="preserve">Løkken kjører så lenge </w:t>
-      </w:r>
-      <w:proofErr w:type="spellStart"/>
-      <w:proofErr w:type="gramStart"/>
+        <w:t xml:space="preserve"> leser tekstfilen og lager et </w:t>
+      </w:r>
+      <w:proofErr w:type="spellStart"/>
+      <w:r>
+        <w:rPr>
+          <w:rFonts w:ascii="Times New Roman" w:hAnsi="Times New Roman" w:cs="Times New Roman"/>
+          <w:sz w:val="24"/>
+          <w:szCs w:val="24"/>
+        </w:rPr>
+        <w:t>mesh</w:t>
+      </w:r>
+      <w:proofErr w:type="spellEnd"/>
+      <w:r>
+        <w:rPr>
+          <w:rFonts w:ascii="Times New Roman" w:hAnsi="Times New Roman" w:cs="Times New Roman"/>
+          <w:sz w:val="24"/>
+          <w:szCs w:val="24"/>
+        </w:rPr>
+        <w:t xml:space="preserve"> fra dataen. </w:t>
+      </w:r>
+    </w:p>
+    <w:p>
+      <w:pPr>
+        <w:spacing w:line="360" w:lineRule="auto"/>
+        <w:rPr>
+          <w:rFonts w:ascii="Times New Roman" w:hAnsi="Times New Roman" w:cs="Times New Roman"/>
+          <w:sz w:val="24"/>
+          <w:szCs w:val="24"/>
+        </w:rPr>
+      </w:pPr>
+      <w:r>
+        <w:rPr>
+          <w:rFonts w:ascii="Times New Roman" w:hAnsi="Times New Roman" w:cs="Times New Roman"/>
+          <w:sz w:val="24"/>
+          <w:szCs w:val="24"/>
+        </w:rPr>
+        <w:t xml:space="preserve">Når filen er lest har jeg en </w:t>
+      </w:r>
+      <w:proofErr w:type="spellStart"/>
       <w:r>
         <w:rPr>
           <w:rFonts w:ascii="Times New Roman" w:hAnsi="Times New Roman" w:cs="Times New Roman"/>
@@ -1236,16 +1528,401 @@
         <w:t>::</w:t>
       </w:r>
       <w:proofErr w:type="spellStart"/>
-      <w:proofErr w:type="gramEnd"/>
-      <w:r>
-        <w:rPr>
-          <w:rFonts w:ascii="Times New Roman" w:hAnsi="Times New Roman" w:cs="Times New Roman"/>
-          <w:sz w:val="24"/>
-          <w:szCs w:val="24"/>
-        </w:rPr>
-        <w:t>getline</w:t>
-      </w:r>
-      <w:proofErr w:type="spellEnd"/>
+      <w:r>
+        <w:rPr>
+          <w:rFonts w:ascii="Times New Roman" w:hAnsi="Times New Roman" w:cs="Times New Roman"/>
+          <w:sz w:val="24"/>
+          <w:szCs w:val="24"/>
+        </w:rPr>
+        <w:t>vector</w:t>
+      </w:r>
+      <w:proofErr w:type="spellEnd"/>
+      <w:r>
+        <w:rPr>
+          <w:rFonts w:ascii="Times New Roman" w:hAnsi="Times New Roman" w:cs="Times New Roman"/>
+          <w:sz w:val="24"/>
+          <w:szCs w:val="24"/>
+        </w:rPr>
+        <w:t>&lt;</w:t>
+      </w:r>
+      <w:proofErr w:type="spellStart"/>
+      <w:r>
+        <w:rPr>
+          <w:rFonts w:ascii="Times New Roman" w:hAnsi="Times New Roman" w:cs="Times New Roman"/>
+          <w:sz w:val="24"/>
+          <w:szCs w:val="24"/>
+        </w:rPr>
+        <w:t>flaot</w:t>
+      </w:r>
+      <w:proofErr w:type="spellEnd"/>
+      <w:r>
+        <w:rPr>
+          <w:rFonts w:ascii="Times New Roman" w:hAnsi="Times New Roman" w:cs="Times New Roman"/>
+          <w:sz w:val="24"/>
+          <w:szCs w:val="24"/>
+        </w:rPr>
+        <w:t xml:space="preserve">&gt; kalt </w:t>
+      </w:r>
+      <w:proofErr w:type="spellStart"/>
+      <w:r>
+        <w:rPr>
+          <w:rFonts w:ascii="Times New Roman" w:hAnsi="Times New Roman" w:cs="Times New Roman"/>
+          <w:sz w:val="24"/>
+          <w:szCs w:val="24"/>
+        </w:rPr>
+        <w:t>points</w:t>
+      </w:r>
+      <w:proofErr w:type="spellEnd"/>
+      <w:r>
+        <w:rPr>
+          <w:rFonts w:ascii="Times New Roman" w:hAnsi="Times New Roman" w:cs="Times New Roman"/>
+          <w:sz w:val="24"/>
+          <w:szCs w:val="24"/>
+        </w:rPr>
+        <w:t xml:space="preserve">, denne </w:t>
+      </w:r>
+      <w:proofErr w:type="spellStart"/>
+      <w:r>
+        <w:rPr>
+          <w:rFonts w:ascii="Times New Roman" w:hAnsi="Times New Roman" w:cs="Times New Roman"/>
+          <w:sz w:val="24"/>
+          <w:szCs w:val="24"/>
+        </w:rPr>
+        <w:t>inneholer</w:t>
+      </w:r>
+      <w:proofErr w:type="spellEnd"/>
+      <w:r>
+        <w:rPr>
+          <w:rFonts w:ascii="Times New Roman" w:hAnsi="Times New Roman" w:cs="Times New Roman"/>
+          <w:sz w:val="24"/>
+          <w:szCs w:val="24"/>
+        </w:rPr>
+        <w:t xml:space="preserve"> alle koordinatene til punktskyen på rekke. For å lage </w:t>
+      </w:r>
+    </w:p>
+    <w:p>
+      <w:pPr>
+        <w:spacing w:line="360" w:lineRule="auto"/>
+        <w:rPr>
+          <w:rFonts w:ascii="Times New Roman" w:hAnsi="Times New Roman" w:cs="Times New Roman"/>
+          <w:sz w:val="24"/>
+          <w:szCs w:val="24"/>
+        </w:rPr>
+      </w:pPr>
+      <w:r>
+        <w:rPr>
+          <w:rFonts w:ascii="Times New Roman" w:hAnsi="Times New Roman" w:cs="Times New Roman"/>
+          <w:sz w:val="24"/>
+          <w:szCs w:val="24"/>
+        </w:rPr>
+        <w:t xml:space="preserve">For å lage et </w:t>
+      </w:r>
+      <w:proofErr w:type="spellStart"/>
+      <w:r>
+        <w:rPr>
+          <w:rFonts w:ascii="Times New Roman" w:hAnsi="Times New Roman" w:cs="Times New Roman"/>
+          <w:sz w:val="24"/>
+          <w:szCs w:val="24"/>
+        </w:rPr>
+        <w:t>convex</w:t>
+      </w:r>
+      <w:proofErr w:type="spellEnd"/>
+      <w:r>
+        <w:rPr>
+          <w:rFonts w:ascii="Times New Roman" w:hAnsi="Times New Roman" w:cs="Times New Roman"/>
+          <w:sz w:val="24"/>
+          <w:szCs w:val="24"/>
+        </w:rPr>
+        <w:t xml:space="preserve"> hull har jeg en </w:t>
+      </w:r>
+      <w:proofErr w:type="spellStart"/>
+      <w:r>
+        <w:rPr>
+          <w:rFonts w:ascii="Times New Roman" w:hAnsi="Times New Roman" w:cs="Times New Roman"/>
+          <w:sz w:val="24"/>
+          <w:szCs w:val="24"/>
+        </w:rPr>
+        <w:t>struct</w:t>
+      </w:r>
+      <w:proofErr w:type="spellEnd"/>
+      <w:r>
+        <w:rPr>
+          <w:rFonts w:ascii="Times New Roman" w:hAnsi="Times New Roman" w:cs="Times New Roman"/>
+          <w:sz w:val="24"/>
+          <w:szCs w:val="24"/>
+        </w:rPr>
+        <w:t xml:space="preserve">, </w:t>
+      </w:r>
+      <w:proofErr w:type="spellStart"/>
+      <w:r>
+        <w:rPr>
+          <w:rFonts w:ascii="Times New Roman" w:hAnsi="Times New Roman" w:cs="Times New Roman"/>
+          <w:sz w:val="24"/>
+          <w:szCs w:val="24"/>
+        </w:rPr>
+        <w:t>Quad</w:t>
+      </w:r>
+      <w:proofErr w:type="spellEnd"/>
+      <w:r>
+        <w:rPr>
+          <w:rFonts w:ascii="Times New Roman" w:hAnsi="Times New Roman" w:cs="Times New Roman"/>
+          <w:sz w:val="24"/>
+          <w:szCs w:val="24"/>
+        </w:rPr>
+        <w:t xml:space="preserve">, i </w:t>
+      </w:r>
+      <w:proofErr w:type="spellStart"/>
+      <w:r>
+        <w:rPr>
+          <w:rFonts w:ascii="Times New Roman" w:hAnsi="Times New Roman" w:cs="Times New Roman"/>
+          <w:sz w:val="24"/>
+          <w:szCs w:val="24"/>
+        </w:rPr>
+        <w:t>surfacemesh.h</w:t>
+      </w:r>
+      <w:proofErr w:type="spellEnd"/>
+      <w:r>
+        <w:rPr>
+          <w:rFonts w:ascii="Times New Roman" w:hAnsi="Times New Roman" w:cs="Times New Roman"/>
+          <w:sz w:val="24"/>
+          <w:szCs w:val="24"/>
+        </w:rPr>
+        <w:t xml:space="preserve">. </w:t>
+      </w:r>
+      <w:proofErr w:type="spellStart"/>
+      <w:r>
+        <w:rPr>
+          <w:rFonts w:ascii="Times New Roman" w:hAnsi="Times New Roman" w:cs="Times New Roman"/>
+          <w:sz w:val="24"/>
+          <w:szCs w:val="24"/>
+        </w:rPr>
+        <w:t>Quad</w:t>
+      </w:r>
+      <w:proofErr w:type="spellEnd"/>
+      <w:r>
+        <w:rPr>
+          <w:rFonts w:ascii="Times New Roman" w:hAnsi="Times New Roman" w:cs="Times New Roman"/>
+          <w:sz w:val="24"/>
+          <w:szCs w:val="24"/>
+        </w:rPr>
+        <w:t xml:space="preserve"> består av fire koordinater. For hver </w:t>
+      </w:r>
+      <w:proofErr w:type="spellStart"/>
+      <w:r>
+        <w:rPr>
+          <w:rFonts w:ascii="Times New Roman" w:hAnsi="Times New Roman" w:cs="Times New Roman"/>
+          <w:sz w:val="24"/>
+          <w:szCs w:val="24"/>
+        </w:rPr>
+        <w:t>Quad</w:t>
+      </w:r>
+      <w:proofErr w:type="spellEnd"/>
+      <w:r>
+        <w:rPr>
+          <w:rFonts w:ascii="Times New Roman" w:hAnsi="Times New Roman" w:cs="Times New Roman"/>
+          <w:sz w:val="24"/>
+          <w:szCs w:val="24"/>
+        </w:rPr>
+        <w:t xml:space="preserve"> legger jeg til en </w:t>
+      </w:r>
+      <w:proofErr w:type="spellStart"/>
+      <w:r>
+        <w:rPr>
+          <w:rFonts w:ascii="Times New Roman" w:hAnsi="Times New Roman" w:cs="Times New Roman"/>
+          <w:sz w:val="24"/>
+          <w:szCs w:val="24"/>
+        </w:rPr>
+        <w:t>Vertex</w:t>
+      </w:r>
+      <w:proofErr w:type="spellEnd"/>
+      <w:r>
+        <w:rPr>
+          <w:rFonts w:ascii="Times New Roman" w:hAnsi="Times New Roman" w:cs="Times New Roman"/>
+          <w:sz w:val="24"/>
+          <w:szCs w:val="24"/>
+        </w:rPr>
+        <w:t xml:space="preserve"> i </w:t>
+      </w:r>
+      <w:proofErr w:type="spellStart"/>
+      <w:r>
+        <w:rPr>
+          <w:rFonts w:ascii="Times New Roman" w:hAnsi="Times New Roman" w:cs="Times New Roman"/>
+          <w:sz w:val="24"/>
+          <w:szCs w:val="24"/>
+        </w:rPr>
+        <w:t>mVertices</w:t>
+      </w:r>
+      <w:proofErr w:type="spellEnd"/>
+      <w:r>
+        <w:rPr>
+          <w:rFonts w:ascii="Times New Roman" w:hAnsi="Times New Roman" w:cs="Times New Roman"/>
+          <w:sz w:val="24"/>
+          <w:szCs w:val="24"/>
+        </w:rPr>
+        <w:t xml:space="preserve"> og blir </w:t>
+      </w:r>
+      <w:proofErr w:type="spellStart"/>
+      <w:r>
+        <w:rPr>
+          <w:rFonts w:ascii="Times New Roman" w:hAnsi="Times New Roman" w:cs="Times New Roman"/>
+          <w:sz w:val="24"/>
+          <w:szCs w:val="24"/>
+        </w:rPr>
+        <w:t>initialisert</w:t>
+      </w:r>
+      <w:proofErr w:type="spellEnd"/>
+      <w:r>
+        <w:rPr>
+          <w:rFonts w:ascii="Times New Roman" w:hAnsi="Times New Roman" w:cs="Times New Roman"/>
+          <w:sz w:val="24"/>
+          <w:szCs w:val="24"/>
+        </w:rPr>
+        <w:t xml:space="preserve"> med sentrum av </w:t>
+      </w:r>
+      <w:proofErr w:type="spellStart"/>
+      <w:r>
+        <w:rPr>
+          <w:rFonts w:ascii="Times New Roman" w:hAnsi="Times New Roman" w:cs="Times New Roman"/>
+          <w:sz w:val="24"/>
+          <w:szCs w:val="24"/>
+        </w:rPr>
+        <w:t>Quad’en</w:t>
+      </w:r>
+      <w:proofErr w:type="spellEnd"/>
+      <w:r>
+        <w:rPr>
+          <w:rFonts w:ascii="Times New Roman" w:hAnsi="Times New Roman" w:cs="Times New Roman"/>
+          <w:sz w:val="24"/>
+          <w:szCs w:val="24"/>
+        </w:rPr>
+        <w:t xml:space="preserve"> som posisjon. </w:t>
+      </w:r>
+    </w:p>
+    <w:p>
+      <w:pPr>
+        <w:spacing w:line="360" w:lineRule="auto"/>
+        <w:rPr>
+          <w:rFonts w:ascii="Times New Roman" w:hAnsi="Times New Roman" w:cs="Times New Roman"/>
+          <w:sz w:val="24"/>
+          <w:szCs w:val="24"/>
+        </w:rPr>
+      </w:pPr>
+      <w:r>
+        <w:rPr>
+          <w:rFonts w:ascii="Times New Roman" w:hAnsi="Times New Roman" w:cs="Times New Roman"/>
+          <w:sz w:val="24"/>
+          <w:szCs w:val="24"/>
+        </w:rPr>
+        <w:t xml:space="preserve">For å finne hvilket punkt som tilhører hvilken </w:t>
+      </w:r>
+      <w:proofErr w:type="spellStart"/>
+      <w:r>
+        <w:rPr>
+          <w:rFonts w:ascii="Times New Roman" w:hAnsi="Times New Roman" w:cs="Times New Roman"/>
+          <w:sz w:val="24"/>
+          <w:szCs w:val="24"/>
+        </w:rPr>
+        <w:t>Quad</w:t>
+      </w:r>
+      <w:proofErr w:type="spellEnd"/>
+      <w:r>
+        <w:rPr>
+          <w:rFonts w:ascii="Times New Roman" w:hAnsi="Times New Roman" w:cs="Times New Roman"/>
+          <w:sz w:val="24"/>
+          <w:szCs w:val="24"/>
+        </w:rPr>
+        <w:t xml:space="preserve"> bruker jeg </w:t>
+      </w:r>
+      <w:r>
+        <w:rPr>
+          <w:rFonts w:ascii="Times New Roman" w:hAnsi="Times New Roman" w:cs="Times New Roman"/>
+          <w:sz w:val="24"/>
+          <w:szCs w:val="24"/>
+        </w:rPr>
+        <w:t xml:space="preserve">rekkefølgen i </w:t>
+      </w:r>
+      <w:proofErr w:type="spellStart"/>
+      <w:r>
+        <w:rPr>
+          <w:rFonts w:ascii="Times New Roman" w:hAnsi="Times New Roman" w:cs="Times New Roman"/>
+          <w:sz w:val="24"/>
+          <w:szCs w:val="24"/>
+        </w:rPr>
+        <w:t>mQuads</w:t>
+      </w:r>
+      <w:proofErr w:type="spellEnd"/>
+      <w:r>
+        <w:rPr>
+          <w:rFonts w:ascii="Times New Roman" w:hAnsi="Times New Roman" w:cs="Times New Roman"/>
+          <w:sz w:val="24"/>
+          <w:szCs w:val="24"/>
+        </w:rPr>
+        <w:t xml:space="preserve"> og koordinatene til punktet. </w:t>
+      </w:r>
+      <w:proofErr w:type="spellStart"/>
+      <w:r>
+        <w:rPr>
+          <w:rFonts w:ascii="Times New Roman" w:hAnsi="Times New Roman" w:cs="Times New Roman"/>
+          <w:sz w:val="24"/>
+          <w:szCs w:val="24"/>
+        </w:rPr>
+        <w:t>X</w:t>
+      </w:r>
+      <w:proofErr w:type="spellEnd"/>
+      <w:r>
+        <w:rPr>
+          <w:rFonts w:ascii="Times New Roman" w:hAnsi="Times New Roman" w:cs="Times New Roman"/>
+          <w:sz w:val="24"/>
+          <w:szCs w:val="24"/>
+        </w:rPr>
+        <w:t xml:space="preserve"> koordinaten finner bredde-indeksen til </w:t>
+      </w:r>
+      <w:proofErr w:type="spellStart"/>
+      <w:r>
+        <w:rPr>
+          <w:rFonts w:ascii="Times New Roman" w:hAnsi="Times New Roman" w:cs="Times New Roman"/>
+          <w:sz w:val="24"/>
+          <w:szCs w:val="24"/>
+        </w:rPr>
+        <w:t>Quaden</w:t>
+      </w:r>
+      <w:proofErr w:type="spellEnd"/>
+      <w:r>
+        <w:rPr>
+          <w:rFonts w:ascii="Times New Roman" w:hAnsi="Times New Roman" w:cs="Times New Roman"/>
+          <w:sz w:val="24"/>
+          <w:szCs w:val="24"/>
+        </w:rPr>
+        <w:t xml:space="preserve">. For å finne hvem høyde-indeks så ganger jeg bredden av </w:t>
+      </w:r>
+      <w:proofErr w:type="spellStart"/>
+      <w:r>
+        <w:rPr>
+          <w:rFonts w:ascii="Times New Roman" w:hAnsi="Times New Roman" w:cs="Times New Roman"/>
+          <w:sz w:val="24"/>
+          <w:szCs w:val="24"/>
+        </w:rPr>
+        <w:t>convex</w:t>
+      </w:r>
+      <w:proofErr w:type="spellEnd"/>
+      <w:r>
+        <w:rPr>
+          <w:rFonts w:ascii="Times New Roman" w:hAnsi="Times New Roman" w:cs="Times New Roman"/>
+          <w:sz w:val="24"/>
+          <w:szCs w:val="24"/>
+        </w:rPr>
+        <w:t xml:space="preserve"> hullet med Y koordinaten til punktet, så adderer med bredde-indeksen. Vist i tegningen under.</w:t>
+      </w:r>
+    </w:p>
+    <w:p>
+      <w:pPr>
+        <w:spacing w:line="360" w:lineRule="auto"/>
+        <w:rPr>
+          <w:rFonts w:ascii="Times New Roman" w:hAnsi="Times New Roman" w:cs="Times New Roman"/>
+          <w:sz w:val="24"/>
+          <w:szCs w:val="24"/>
+        </w:rPr>
+      </w:pPr>
       <w:r>
         <w:rPr>
           <w:rFonts w:ascii="Times New Roman" w:hAnsi="Times New Roman" w:cs="Times New Roman"/>
@@ -1257,586 +1934,12 @@
       <w:r>
         <w:rPr>
           <w:rFonts w:ascii="Times New Roman" w:hAnsi="Times New Roman" w:cs="Times New Roman"/>
-          <w:sz w:val="24"/>
-          <w:szCs w:val="24"/>
-        </w:rPr>
-        <w:t xml:space="preserve">returnerer sann. </w:t>
-      </w:r>
-      <w:proofErr w:type="spellStart"/>
-      <w:r>
-        <w:rPr>
-          <w:rFonts w:ascii="Times New Roman" w:hAnsi="Times New Roman" w:cs="Times New Roman"/>
-          <w:sz w:val="24"/>
-          <w:szCs w:val="24"/>
-        </w:rPr>
-        <w:t>Getline</w:t>
-      </w:r>
-      <w:proofErr w:type="spellEnd"/>
-      <w:r>
-        <w:rPr>
-          <w:rFonts w:ascii="Times New Roman" w:hAnsi="Times New Roman" w:cs="Times New Roman"/>
-          <w:sz w:val="24"/>
-          <w:szCs w:val="24"/>
-        </w:rPr>
-        <w:t xml:space="preserve"> putter linjen inn i line </w:t>
-      </w:r>
-      <w:proofErr w:type="spellStart"/>
-      <w:r>
-        <w:rPr>
-          <w:rFonts w:ascii="Times New Roman" w:hAnsi="Times New Roman" w:cs="Times New Roman"/>
-          <w:sz w:val="24"/>
-          <w:szCs w:val="24"/>
-        </w:rPr>
-        <w:t>variablet</w:t>
-      </w:r>
-      <w:proofErr w:type="spellEnd"/>
-      <w:r>
-        <w:rPr>
-          <w:rFonts w:ascii="Times New Roman" w:hAnsi="Times New Roman" w:cs="Times New Roman"/>
-          <w:sz w:val="24"/>
-          <w:szCs w:val="24"/>
-        </w:rPr>
-        <w:t xml:space="preserve">. Hver karakter i </w:t>
-      </w:r>
-      <w:proofErr w:type="spellStart"/>
-      <w:r>
-        <w:rPr>
-          <w:rFonts w:ascii="Times New Roman" w:hAnsi="Times New Roman" w:cs="Times New Roman"/>
-          <w:sz w:val="24"/>
-          <w:szCs w:val="24"/>
-        </w:rPr>
-        <w:t>stringen</w:t>
-      </w:r>
-      <w:proofErr w:type="spellEnd"/>
-      <w:r>
-        <w:rPr>
-          <w:rFonts w:ascii="Times New Roman" w:hAnsi="Times New Roman" w:cs="Times New Roman"/>
-          <w:sz w:val="24"/>
-          <w:szCs w:val="24"/>
-        </w:rPr>
-        <w:t xml:space="preserve"> blir gått gjennom, </w:t>
-      </w:r>
-      <w:r>
-        <w:rPr>
-          <w:rFonts w:ascii="Times New Roman" w:hAnsi="Times New Roman" w:cs="Times New Roman"/>
-          <w:sz w:val="24"/>
-          <w:szCs w:val="24"/>
-        </w:rPr>
-        <w:t>den henter tallet hver gang den møter på mellomrom eller siste karakter.</w:t>
-      </w:r>
-      <w:r>
-        <w:rPr>
-          <w:rFonts w:ascii="Times New Roman" w:hAnsi="Times New Roman" w:cs="Times New Roman"/>
-          <w:sz w:val="24"/>
-          <w:szCs w:val="24"/>
-        </w:rPr>
-        <w:t xml:space="preserve"> </w:t>
-      </w:r>
-      <w:proofErr w:type="spellStart"/>
-      <w:proofErr w:type="gramStart"/>
-      <w:r>
-        <w:rPr>
-          <w:rFonts w:ascii="Times New Roman" w:hAnsi="Times New Roman" w:cs="Times New Roman"/>
-          <w:sz w:val="24"/>
-          <w:szCs w:val="24"/>
-        </w:rPr>
-        <w:t>Std</w:t>
-      </w:r>
-      <w:proofErr w:type="spellEnd"/>
-      <w:r>
-        <w:rPr>
-          <w:rFonts w:ascii="Times New Roman" w:hAnsi="Times New Roman" w:cs="Times New Roman"/>
-          <w:sz w:val="24"/>
-          <w:szCs w:val="24"/>
-        </w:rPr>
-        <w:t>::</w:t>
-      </w:r>
-      <w:proofErr w:type="spellStart"/>
-      <w:proofErr w:type="gramEnd"/>
-      <w:r>
-        <w:rPr>
-          <w:rFonts w:ascii="Times New Roman" w:hAnsi="Times New Roman" w:cs="Times New Roman"/>
-          <w:sz w:val="24"/>
-          <w:szCs w:val="24"/>
-        </w:rPr>
-        <w:t>stof</w:t>
-      </w:r>
-      <w:proofErr w:type="spellEnd"/>
-      <w:r>
-        <w:rPr>
-          <w:rFonts w:ascii="Times New Roman" w:hAnsi="Times New Roman" w:cs="Times New Roman"/>
-          <w:sz w:val="24"/>
-          <w:szCs w:val="24"/>
-        </w:rPr>
-        <w:t xml:space="preserve"> blir brukt for å gjøre det fra en </w:t>
-      </w:r>
-      <w:proofErr w:type="spellStart"/>
-      <w:r>
-        <w:rPr>
-          <w:rFonts w:ascii="Times New Roman" w:hAnsi="Times New Roman" w:cs="Times New Roman"/>
-          <w:sz w:val="24"/>
-          <w:szCs w:val="24"/>
-        </w:rPr>
-        <w:t>string</w:t>
-      </w:r>
-      <w:proofErr w:type="spellEnd"/>
-      <w:r>
-        <w:rPr>
-          <w:rFonts w:ascii="Times New Roman" w:hAnsi="Times New Roman" w:cs="Times New Roman"/>
-          <w:sz w:val="24"/>
-          <w:szCs w:val="24"/>
-        </w:rPr>
-        <w:t xml:space="preserve"> til en float, og tallene blir puttet inn i </w:t>
-      </w:r>
-      <w:proofErr w:type="spellStart"/>
-      <w:r>
-        <w:rPr>
-          <w:rFonts w:ascii="Times New Roman" w:hAnsi="Times New Roman" w:cs="Times New Roman"/>
-          <w:sz w:val="24"/>
-          <w:szCs w:val="24"/>
-        </w:rPr>
-        <w:t>vectoren</w:t>
-      </w:r>
-      <w:proofErr w:type="spellEnd"/>
-      <w:r>
-        <w:rPr>
-          <w:rFonts w:ascii="Times New Roman" w:hAnsi="Times New Roman" w:cs="Times New Roman"/>
-          <w:sz w:val="24"/>
-          <w:szCs w:val="24"/>
-        </w:rPr>
-        <w:t xml:space="preserve"> </w:t>
-      </w:r>
-      <w:proofErr w:type="spellStart"/>
-      <w:r>
-        <w:rPr>
-          <w:rFonts w:ascii="Times New Roman" w:hAnsi="Times New Roman" w:cs="Times New Roman"/>
-          <w:sz w:val="24"/>
-          <w:szCs w:val="24"/>
-        </w:rPr>
-        <w:t>points</w:t>
-      </w:r>
-      <w:proofErr w:type="spellEnd"/>
-      <w:r>
-        <w:rPr>
-          <w:rFonts w:ascii="Times New Roman" w:hAnsi="Times New Roman" w:cs="Times New Roman"/>
-          <w:sz w:val="24"/>
-          <w:szCs w:val="24"/>
-        </w:rPr>
-        <w:t>.</w:t>
-      </w:r>
-    </w:p>
-    <w:p>
-      <w:pPr>
-        <w:spacing w:line="360" w:lineRule="auto"/>
-        <w:rPr>
-          <w:rFonts w:ascii="Times New Roman" w:hAnsi="Times New Roman" w:cs="Times New Roman"/>
-          <w:sz w:val="24"/>
-          <w:szCs w:val="24"/>
-        </w:rPr>
-      </w:pPr>
-      <w:r>
-        <w:rPr>
-          <w:rFonts w:ascii="Times New Roman" w:hAnsi="Times New Roman" w:cs="Times New Roman"/>
-          <w:sz w:val="24"/>
-          <w:szCs w:val="24"/>
-        </w:rPr>
-        <w:t xml:space="preserve">For å justere de ville tallene så går jeg gjennom hvert eneste punkt og </w:t>
-      </w:r>
-      <w:r>
-        <w:rPr>
-          <w:rFonts w:ascii="Times New Roman" w:hAnsi="Times New Roman" w:cs="Times New Roman"/>
-          <w:sz w:val="24"/>
-          <w:szCs w:val="24"/>
-        </w:rPr>
-        <w:t>justerer.</w:t>
-      </w:r>
-    </w:p>
-    <w:p>
-      <w:pPr>
-        <w:spacing w:line="360" w:lineRule="auto"/>
-        <w:rPr>
-          <w:rFonts w:ascii="Times New Roman" w:hAnsi="Times New Roman" w:cs="Times New Roman"/>
-          <w:sz w:val="24"/>
-          <w:szCs w:val="24"/>
-        </w:rPr>
-      </w:pPr>
-      <w:r>
-        <w:rPr>
-          <w:rFonts w:ascii="Times New Roman" w:hAnsi="Times New Roman" w:cs="Times New Roman"/>
-          <w:sz w:val="24"/>
-          <w:szCs w:val="24"/>
-        </w:rPr>
-        <w:t xml:space="preserve">For å lage et </w:t>
-      </w:r>
-      <w:proofErr w:type="spellStart"/>
-      <w:r>
-        <w:rPr>
-          <w:rFonts w:ascii="Times New Roman" w:hAnsi="Times New Roman" w:cs="Times New Roman"/>
-          <w:sz w:val="24"/>
-          <w:szCs w:val="24"/>
-        </w:rPr>
-        <w:t>convex</w:t>
-      </w:r>
-      <w:proofErr w:type="spellEnd"/>
-      <w:r>
-        <w:rPr>
-          <w:rFonts w:ascii="Times New Roman" w:hAnsi="Times New Roman" w:cs="Times New Roman"/>
-          <w:sz w:val="24"/>
-          <w:szCs w:val="24"/>
-        </w:rPr>
-        <w:t xml:space="preserve"> hull så har jeg en </w:t>
-      </w:r>
-      <w:proofErr w:type="spellStart"/>
-      <w:r>
-        <w:rPr>
-          <w:rFonts w:ascii="Times New Roman" w:hAnsi="Times New Roman" w:cs="Times New Roman"/>
-          <w:sz w:val="24"/>
-          <w:szCs w:val="24"/>
-        </w:rPr>
-        <w:t>struct</w:t>
-      </w:r>
-      <w:proofErr w:type="spellEnd"/>
-      <w:r>
-        <w:rPr>
-          <w:rFonts w:ascii="Times New Roman" w:hAnsi="Times New Roman" w:cs="Times New Roman"/>
-          <w:sz w:val="24"/>
-          <w:szCs w:val="24"/>
-        </w:rPr>
-        <w:t xml:space="preserve">, </w:t>
-      </w:r>
-      <w:proofErr w:type="spellStart"/>
-      <w:r>
-        <w:rPr>
-          <w:rFonts w:ascii="Times New Roman" w:hAnsi="Times New Roman" w:cs="Times New Roman"/>
-          <w:sz w:val="24"/>
-          <w:szCs w:val="24"/>
-        </w:rPr>
-        <w:t>Quad</w:t>
-      </w:r>
-      <w:proofErr w:type="spellEnd"/>
-      <w:r>
-        <w:rPr>
-          <w:rFonts w:ascii="Times New Roman" w:hAnsi="Times New Roman" w:cs="Times New Roman"/>
-          <w:sz w:val="24"/>
-          <w:szCs w:val="24"/>
-        </w:rPr>
-        <w:t xml:space="preserve">, som har fire hjørner og en høyde verdi. </w:t>
-      </w:r>
-      <w:proofErr w:type="spellStart"/>
-      <w:r>
-        <w:rPr>
-          <w:rFonts w:ascii="Times New Roman" w:hAnsi="Times New Roman" w:cs="Times New Roman"/>
-          <w:sz w:val="24"/>
-          <w:szCs w:val="24"/>
-        </w:rPr>
-        <w:t>Quad’ene</w:t>
-      </w:r>
-      <w:proofErr w:type="spellEnd"/>
-      <w:r>
-        <w:rPr>
-          <w:rFonts w:ascii="Times New Roman" w:hAnsi="Times New Roman" w:cs="Times New Roman"/>
-          <w:sz w:val="24"/>
-          <w:szCs w:val="24"/>
-        </w:rPr>
-        <w:t xml:space="preserve"> blir laget i en dobbel løkke så jeg får riktig høyde og bredde. </w:t>
-      </w:r>
-    </w:p>
-    <w:p>
-      <w:pPr>
-        <w:spacing w:line="360" w:lineRule="auto"/>
-        <w:rPr>
-          <w:rFonts w:ascii="Times New Roman" w:hAnsi="Times New Roman" w:cs="Times New Roman"/>
-          <w:sz w:val="24"/>
-          <w:szCs w:val="24"/>
-        </w:rPr>
-      </w:pPr>
-      <w:r>
-        <w:rPr>
-          <w:rFonts w:ascii="Times New Roman" w:hAnsi="Times New Roman" w:cs="Times New Roman"/>
-          <w:sz w:val="24"/>
-          <w:szCs w:val="24"/>
-        </w:rPr>
-        <w:t xml:space="preserve">Så går jeg igjennom alle </w:t>
-      </w:r>
-      <w:r>
-        <w:rPr>
-          <w:rFonts w:ascii="Times New Roman" w:hAnsi="Times New Roman" w:cs="Times New Roman"/>
-          <w:sz w:val="24"/>
-          <w:szCs w:val="24"/>
-        </w:rPr>
-        <w:t xml:space="preserve">punktene og finner hvem </w:t>
-      </w:r>
-      <w:proofErr w:type="spellStart"/>
-      <w:r>
-        <w:rPr>
-          <w:rFonts w:ascii="Times New Roman" w:hAnsi="Times New Roman" w:cs="Times New Roman"/>
-          <w:sz w:val="24"/>
-          <w:szCs w:val="24"/>
-        </w:rPr>
-        <w:t>Quad</w:t>
-      </w:r>
-      <w:proofErr w:type="spellEnd"/>
-      <w:r>
-        <w:rPr>
-          <w:rFonts w:ascii="Times New Roman" w:hAnsi="Times New Roman" w:cs="Times New Roman"/>
-          <w:sz w:val="24"/>
-          <w:szCs w:val="24"/>
-        </w:rPr>
-        <w:t xml:space="preserve"> de tilhører. For å riktig </w:t>
-      </w:r>
-      <w:proofErr w:type="spellStart"/>
-      <w:r>
-        <w:rPr>
-          <w:rFonts w:ascii="Times New Roman" w:hAnsi="Times New Roman" w:cs="Times New Roman"/>
-          <w:sz w:val="24"/>
-          <w:szCs w:val="24"/>
-        </w:rPr>
-        <w:t>Quad</w:t>
-      </w:r>
-      <w:proofErr w:type="spellEnd"/>
-      <w:r>
-        <w:rPr>
-          <w:rFonts w:ascii="Times New Roman" w:hAnsi="Times New Roman" w:cs="Times New Roman"/>
-          <w:sz w:val="24"/>
-          <w:szCs w:val="24"/>
-        </w:rPr>
-        <w:t xml:space="preserve"> bruker jeg funksjonen </w:t>
-      </w:r>
-      <w:proofErr w:type="spellStart"/>
-      <w:r>
-        <w:rPr>
-          <w:rFonts w:ascii="Times New Roman" w:hAnsi="Times New Roman" w:cs="Times New Roman"/>
-          <w:sz w:val="24"/>
-          <w:szCs w:val="24"/>
-        </w:rPr>
-        <w:t>index</w:t>
-      </w:r>
-      <w:proofErr w:type="spellEnd"/>
-      <w:r>
-        <w:rPr>
-          <w:rFonts w:ascii="Times New Roman" w:hAnsi="Times New Roman" w:cs="Times New Roman"/>
-          <w:sz w:val="24"/>
-          <w:szCs w:val="24"/>
-        </w:rPr>
-        <w:t xml:space="preserve"> = x + (</w:t>
-      </w:r>
-      <w:proofErr w:type="spellStart"/>
-      <w:r>
-        <w:rPr>
-          <w:rFonts w:ascii="Times New Roman" w:hAnsi="Times New Roman" w:cs="Times New Roman"/>
-          <w:sz w:val="24"/>
-          <w:szCs w:val="24"/>
-        </w:rPr>
-        <w:t>widt</w:t>
-      </w:r>
-      <w:proofErr w:type="spellEnd"/>
-      <w:r>
-        <w:rPr>
-          <w:rFonts w:ascii="Times New Roman" w:hAnsi="Times New Roman" w:cs="Times New Roman"/>
-          <w:sz w:val="24"/>
-          <w:szCs w:val="24"/>
-        </w:rPr>
-        <w:t xml:space="preserve"> </w:t>
-      </w:r>
-      <w:r>
-        <w:rPr>
-          <w:rFonts w:ascii="Times New Roman" w:hAnsi="Times New Roman" w:cs="Times New Roman"/>
-          <w:sz w:val="24"/>
-          <w:szCs w:val="24"/>
-        </w:rPr>
-        <w:t>-1</w:t>
-      </w:r>
-      <w:r>
-        <w:rPr>
-          <w:rFonts w:ascii="Times New Roman" w:hAnsi="Times New Roman" w:cs="Times New Roman"/>
-          <w:sz w:val="24"/>
-          <w:szCs w:val="24"/>
-        </w:rPr>
-        <w:t xml:space="preserve">* y), hvor </w:t>
-      </w:r>
-      <w:proofErr w:type="spellStart"/>
-      <w:r>
-        <w:rPr>
-          <w:rFonts w:ascii="Times New Roman" w:hAnsi="Times New Roman" w:cs="Times New Roman"/>
-          <w:sz w:val="24"/>
-          <w:szCs w:val="24"/>
-        </w:rPr>
-        <w:t>width</w:t>
-      </w:r>
-      <w:proofErr w:type="spellEnd"/>
-      <w:r>
-        <w:rPr>
-          <w:rFonts w:ascii="Times New Roman" w:hAnsi="Times New Roman" w:cs="Times New Roman"/>
-          <w:sz w:val="24"/>
-          <w:szCs w:val="24"/>
-        </w:rPr>
-        <w:t xml:space="preserve"> er bredden på </w:t>
-      </w:r>
-      <w:proofErr w:type="spellStart"/>
-      <w:r>
-        <w:rPr>
-          <w:rFonts w:ascii="Times New Roman" w:hAnsi="Times New Roman" w:cs="Times New Roman"/>
-          <w:sz w:val="24"/>
-          <w:szCs w:val="24"/>
-        </w:rPr>
-        <w:t>meshet</w:t>
-      </w:r>
-      <w:proofErr w:type="spellEnd"/>
-      <w:r>
-        <w:rPr>
-          <w:rFonts w:ascii="Times New Roman" w:hAnsi="Times New Roman" w:cs="Times New Roman"/>
-          <w:sz w:val="24"/>
-          <w:szCs w:val="24"/>
-        </w:rPr>
-        <w:t xml:space="preserve">. </w:t>
-      </w:r>
-      <w:proofErr w:type="spellStart"/>
-      <w:r>
-        <w:rPr>
-          <w:rFonts w:ascii="Times New Roman" w:hAnsi="Times New Roman" w:cs="Times New Roman"/>
-          <w:sz w:val="24"/>
-          <w:szCs w:val="24"/>
-        </w:rPr>
-        <w:t>Quad’en</w:t>
-      </w:r>
-      <w:proofErr w:type="spellEnd"/>
-      <w:r>
-        <w:rPr>
-          <w:rFonts w:ascii="Times New Roman" w:hAnsi="Times New Roman" w:cs="Times New Roman"/>
-          <w:sz w:val="24"/>
-          <w:szCs w:val="24"/>
-        </w:rPr>
-        <w:t xml:space="preserve"> får så z-</w:t>
-      </w:r>
-      <w:proofErr w:type="spellStart"/>
-      <w:r>
-        <w:rPr>
-          <w:rFonts w:ascii="Times New Roman" w:hAnsi="Times New Roman" w:cs="Times New Roman"/>
-          <w:sz w:val="24"/>
-          <w:szCs w:val="24"/>
-        </w:rPr>
-        <w:t>koordinatet</w:t>
-      </w:r>
-      <w:proofErr w:type="spellEnd"/>
-      <w:r>
-        <w:rPr>
-          <w:rFonts w:ascii="Times New Roman" w:hAnsi="Times New Roman" w:cs="Times New Roman"/>
-          <w:sz w:val="24"/>
-          <w:szCs w:val="24"/>
-        </w:rPr>
-        <w:t xml:space="preserve"> til punktet. </w:t>
-      </w:r>
-      <w:proofErr w:type="spellStart"/>
-      <w:proofErr w:type="gramStart"/>
-      <w:r>
-        <w:rPr>
-          <w:rFonts w:ascii="Times New Roman" w:hAnsi="Times New Roman" w:cs="Times New Roman"/>
-          <w:sz w:val="24"/>
-          <w:szCs w:val="24"/>
-        </w:rPr>
-        <w:t>Quad</w:t>
-      </w:r>
-      <w:proofErr w:type="spellEnd"/>
-      <w:r>
-        <w:rPr>
-          <w:rFonts w:ascii="Times New Roman" w:hAnsi="Times New Roman" w:cs="Times New Roman"/>
-          <w:sz w:val="24"/>
-          <w:szCs w:val="24"/>
-        </w:rPr>
-        <w:t>::</w:t>
-      </w:r>
-      <w:proofErr w:type="spellStart"/>
-      <w:proofErr w:type="gramEnd"/>
-      <w:r>
-        <w:rPr>
-          <w:rFonts w:ascii="Times New Roman" w:hAnsi="Times New Roman" w:cs="Times New Roman"/>
-          <w:sz w:val="24"/>
-          <w:szCs w:val="24"/>
-        </w:rPr>
-        <w:t>AddHeight</w:t>
-      </w:r>
-      <w:proofErr w:type="spellEnd"/>
-      <w:r>
-        <w:rPr>
-          <w:rFonts w:ascii="Times New Roman" w:hAnsi="Times New Roman" w:cs="Times New Roman"/>
-          <w:sz w:val="24"/>
-          <w:szCs w:val="24"/>
-        </w:rPr>
-        <w:t xml:space="preserve"> legger til verdien og </w:t>
-      </w:r>
-      <w:r>
-        <w:rPr>
-          <w:rFonts w:ascii="Times New Roman" w:hAnsi="Times New Roman" w:cs="Times New Roman"/>
-          <w:sz w:val="24"/>
-          <w:szCs w:val="24"/>
-        </w:rPr>
-        <w:t xml:space="preserve">øker antall punkter i seg. </w:t>
-      </w:r>
-      <w:proofErr w:type="spellStart"/>
-      <w:proofErr w:type="gramStart"/>
-      <w:r>
-        <w:rPr>
-          <w:rFonts w:ascii="Times New Roman" w:hAnsi="Times New Roman" w:cs="Times New Roman"/>
-          <w:sz w:val="24"/>
-          <w:szCs w:val="24"/>
-        </w:rPr>
-        <w:t>Quad</w:t>
-      </w:r>
-      <w:proofErr w:type="spellEnd"/>
-      <w:r>
-        <w:rPr>
-          <w:rFonts w:ascii="Times New Roman" w:hAnsi="Times New Roman" w:cs="Times New Roman"/>
-          <w:sz w:val="24"/>
-          <w:szCs w:val="24"/>
-        </w:rPr>
-        <w:t>::</w:t>
-      </w:r>
-      <w:proofErr w:type="spellStart"/>
-      <w:proofErr w:type="gramEnd"/>
-      <w:r>
-        <w:rPr>
-          <w:rFonts w:ascii="Times New Roman" w:hAnsi="Times New Roman" w:cs="Times New Roman"/>
-          <w:sz w:val="24"/>
-          <w:szCs w:val="24"/>
-        </w:rPr>
-        <w:t>GetHeight</w:t>
-      </w:r>
-      <w:proofErr w:type="spellEnd"/>
-      <w:r>
-        <w:rPr>
-          <w:rFonts w:ascii="Times New Roman" w:hAnsi="Times New Roman" w:cs="Times New Roman"/>
-          <w:sz w:val="24"/>
-          <w:szCs w:val="24"/>
-        </w:rPr>
-        <w:t xml:space="preserve"> returnerer den totale høyde delt på antall punkter.</w:t>
-      </w:r>
-    </w:p>
-    <w:p>
-      <w:pPr>
-        <w:spacing w:line="360" w:lineRule="auto"/>
-        <w:rPr>
-          <w:rFonts w:ascii="Times New Roman" w:hAnsi="Times New Roman" w:cs="Times New Roman"/>
-          <w:sz w:val="24"/>
-          <w:szCs w:val="24"/>
-        </w:rPr>
-      </w:pPr>
-      <w:r>
-        <w:rPr>
-          <w:rFonts w:ascii="Times New Roman" w:hAnsi="Times New Roman" w:cs="Times New Roman"/>
-          <w:sz w:val="24"/>
-          <w:szCs w:val="24"/>
-        </w:rPr>
-        <w:t xml:space="preserve"> </w:t>
-      </w:r>
-      <w:r>
-        <w:rPr>
-          <w:rFonts w:ascii="Times New Roman" w:hAnsi="Times New Roman" w:cs="Times New Roman"/>
           <w:noProof/>
           <w:sz w:val="24"/>
           <w:szCs w:val="24"/>
         </w:rPr>
         <w:drawing>
-          <wp:inline distT="0" distB="0" distL="0" distR="0" wp14:anchorId="3C453E87" wp14:editId="1B035389">
+          <wp:inline distT="0" distB="0" distL="0" distR="0" wp14:anchorId="5638CB9B" wp14:editId="5BE7E308">
             <wp:extent cx="1963972" cy="1415358"/>
             <wp:effectExtent l="0" t="0" r="0" b="0"/>
             <wp:docPr id="3" name="Bilde 3"/>
@@ -1884,67 +1987,77 @@
           </wp:inline>
         </w:drawing>
       </w:r>
-      <w:r>
-        <w:rPr>
-          <w:rFonts w:ascii="Times New Roman" w:hAnsi="Times New Roman" w:cs="Times New Roman"/>
-          <w:sz w:val="24"/>
-          <w:szCs w:val="24"/>
-        </w:rPr>
-        <w:t xml:space="preserve">Tegning for </w:t>
-      </w:r>
-      <w:proofErr w:type="spellStart"/>
-      <w:r>
-        <w:rPr>
-          <w:rFonts w:ascii="Times New Roman" w:hAnsi="Times New Roman" w:cs="Times New Roman"/>
-          <w:sz w:val="24"/>
-          <w:szCs w:val="24"/>
-        </w:rPr>
-        <w:t>index</w:t>
-      </w:r>
-      <w:proofErr w:type="spellEnd"/>
-      <w:r>
-        <w:rPr>
-          <w:rFonts w:ascii="Times New Roman" w:hAnsi="Times New Roman" w:cs="Times New Roman"/>
-          <w:sz w:val="24"/>
-          <w:szCs w:val="24"/>
-        </w:rPr>
-        <w:t xml:space="preserve"> = x + width-1*y</w:t>
-      </w:r>
-    </w:p>
-    <w:p>
-      <w:pPr>
-        <w:spacing w:line="360" w:lineRule="auto"/>
-        <w:rPr>
-          <w:rFonts w:ascii="Times New Roman" w:hAnsi="Times New Roman" w:cs="Times New Roman"/>
-          <w:sz w:val="24"/>
-          <w:szCs w:val="24"/>
-        </w:rPr>
-      </w:pPr>
-      <w:r>
-        <w:rPr>
-          <w:rFonts w:ascii="Times New Roman" w:hAnsi="Times New Roman" w:cs="Times New Roman"/>
-          <w:sz w:val="24"/>
-          <w:szCs w:val="24"/>
-        </w:rPr>
-        <w:t xml:space="preserve">Jeg lager så en </w:t>
-      </w:r>
-      <w:proofErr w:type="spellStart"/>
-      <w:r>
-        <w:rPr>
-          <w:rFonts w:ascii="Times New Roman" w:hAnsi="Times New Roman" w:cs="Times New Roman"/>
-          <w:sz w:val="24"/>
-          <w:szCs w:val="24"/>
-        </w:rPr>
-        <w:t>vertex</w:t>
-      </w:r>
-      <w:proofErr w:type="spellEnd"/>
-      <w:r>
-        <w:rPr>
-          <w:rFonts w:ascii="Times New Roman" w:hAnsi="Times New Roman" w:cs="Times New Roman"/>
-          <w:sz w:val="24"/>
-          <w:szCs w:val="24"/>
-        </w:rPr>
-        <w:t xml:space="preserve"> per </w:t>
+    </w:p>
+    <w:p>
+      <w:pPr>
+        <w:spacing w:line="360" w:lineRule="auto"/>
+        <w:rPr>
+          <w:rFonts w:ascii="Times New Roman" w:hAnsi="Times New Roman" w:cs="Times New Roman"/>
+          <w:sz w:val="24"/>
+          <w:szCs w:val="24"/>
+        </w:rPr>
+      </w:pPr>
+      <w:r>
+        <w:rPr>
+          <w:rFonts w:ascii="Times New Roman" w:hAnsi="Times New Roman" w:cs="Times New Roman"/>
+          <w:sz w:val="24"/>
+          <w:szCs w:val="24"/>
+        </w:rPr>
+        <w:t xml:space="preserve">For å bruke </w:t>
+      </w:r>
+      <w:proofErr w:type="spellStart"/>
+      <w:r>
+        <w:rPr>
+          <w:rFonts w:ascii="Times New Roman" w:hAnsi="Times New Roman" w:cs="Times New Roman"/>
+          <w:sz w:val="24"/>
+          <w:szCs w:val="24"/>
+        </w:rPr>
+        <w:t>glDrawElements</w:t>
+      </w:r>
+      <w:proofErr w:type="spellEnd"/>
+      <w:r>
+        <w:rPr>
+          <w:rFonts w:ascii="Times New Roman" w:hAnsi="Times New Roman" w:cs="Times New Roman"/>
+          <w:sz w:val="24"/>
+          <w:szCs w:val="24"/>
+        </w:rPr>
+        <w:t xml:space="preserve"> indekserer jeg </w:t>
+      </w:r>
+      <w:proofErr w:type="spellStart"/>
+      <w:r>
+        <w:rPr>
+          <w:rFonts w:ascii="Times New Roman" w:hAnsi="Times New Roman" w:cs="Times New Roman"/>
+          <w:sz w:val="24"/>
+          <w:szCs w:val="24"/>
+        </w:rPr>
+        <w:t>vertexene</w:t>
+      </w:r>
+      <w:proofErr w:type="spellEnd"/>
+      <w:r>
+        <w:rPr>
+          <w:rFonts w:ascii="Times New Roman" w:hAnsi="Times New Roman" w:cs="Times New Roman"/>
+          <w:sz w:val="24"/>
+          <w:szCs w:val="24"/>
+        </w:rPr>
+        <w:t xml:space="preserve">. </w:t>
+      </w:r>
+      <w:proofErr w:type="spellStart"/>
+      <w:r>
+        <w:rPr>
+          <w:rFonts w:ascii="Times New Roman" w:hAnsi="Times New Roman" w:cs="Times New Roman"/>
+          <w:sz w:val="24"/>
+          <w:szCs w:val="24"/>
+        </w:rPr>
+        <w:t>Tegnignen</w:t>
+      </w:r>
+      <w:proofErr w:type="spellEnd"/>
+      <w:r>
+        <w:rPr>
+          <w:rFonts w:ascii="Times New Roman" w:hAnsi="Times New Roman" w:cs="Times New Roman"/>
+          <w:sz w:val="24"/>
+          <w:szCs w:val="24"/>
+        </w:rPr>
+        <w:t xml:space="preserve"> under viser hvordan den lager trianglene. To triangler blir laget per </w:t>
       </w:r>
       <w:proofErr w:type="spellStart"/>
       <w:r>
@@ -1962,187 +2075,7 @@
           <w:sz w:val="24"/>
           <w:szCs w:val="24"/>
         </w:rPr>
-        <w:t xml:space="preserve"> og de får sentrum og høyden til </w:t>
-      </w:r>
-      <w:proofErr w:type="spellStart"/>
-      <w:r>
-        <w:rPr>
-          <w:rFonts w:ascii="Times New Roman" w:hAnsi="Times New Roman" w:cs="Times New Roman"/>
-          <w:sz w:val="24"/>
-          <w:szCs w:val="24"/>
-        </w:rPr>
-        <w:t>quaden</w:t>
-      </w:r>
-      <w:proofErr w:type="spellEnd"/>
-      <w:r>
-        <w:rPr>
-          <w:rFonts w:ascii="Times New Roman" w:hAnsi="Times New Roman" w:cs="Times New Roman"/>
-          <w:sz w:val="24"/>
-          <w:szCs w:val="24"/>
-        </w:rPr>
-        <w:t xml:space="preserve"> som posisjonen sin. </w:t>
-      </w:r>
-    </w:p>
-    <w:p>
-      <w:pPr>
-        <w:spacing w:line="360" w:lineRule="auto"/>
-        <w:rPr>
-          <w:rFonts w:ascii="Times New Roman" w:hAnsi="Times New Roman" w:cs="Times New Roman"/>
-          <w:sz w:val="24"/>
-          <w:szCs w:val="24"/>
-        </w:rPr>
-      </w:pPr>
-    </w:p>
-    <w:p>
-      <w:pPr>
-        <w:spacing w:line="360" w:lineRule="auto"/>
-        <w:rPr>
-          <w:rFonts w:ascii="Times New Roman" w:hAnsi="Times New Roman" w:cs="Times New Roman"/>
-          <w:sz w:val="24"/>
-          <w:szCs w:val="24"/>
-        </w:rPr>
-      </w:pPr>
-      <w:r>
-        <w:rPr>
-          <w:rFonts w:ascii="Times New Roman" w:hAnsi="Times New Roman" w:cs="Times New Roman"/>
-          <w:sz w:val="24"/>
-          <w:szCs w:val="24"/>
-        </w:rPr>
-        <w:t xml:space="preserve">For å finne hvem </w:t>
-      </w:r>
-      <w:proofErr w:type="spellStart"/>
-      <w:r>
-        <w:rPr>
-          <w:rFonts w:ascii="Times New Roman" w:hAnsi="Times New Roman" w:cs="Times New Roman"/>
-          <w:sz w:val="24"/>
-          <w:szCs w:val="24"/>
-        </w:rPr>
-        <w:t>Quad</w:t>
-      </w:r>
-      <w:proofErr w:type="spellEnd"/>
-      <w:r>
-        <w:rPr>
-          <w:rFonts w:ascii="Times New Roman" w:hAnsi="Times New Roman" w:cs="Times New Roman"/>
-          <w:sz w:val="24"/>
-          <w:szCs w:val="24"/>
-        </w:rPr>
-        <w:t xml:space="preserve"> hvert punkt tilhører bruker jeg en funksjon</w:t>
-      </w:r>
-      <w:r>
-        <w:rPr>
-          <w:rFonts w:ascii="Times New Roman" w:hAnsi="Times New Roman" w:cs="Times New Roman"/>
-          <w:sz w:val="24"/>
-          <w:szCs w:val="24"/>
-        </w:rPr>
-        <w:t xml:space="preserve"> «</w:t>
-      </w:r>
-      <w:proofErr w:type="spellStart"/>
-      <w:r>
-        <w:rPr>
-          <w:rFonts w:ascii="Times New Roman" w:hAnsi="Times New Roman" w:cs="Times New Roman"/>
-          <w:sz w:val="24"/>
-          <w:szCs w:val="24"/>
-        </w:rPr>
-        <w:t>index</w:t>
-      </w:r>
-      <w:proofErr w:type="spellEnd"/>
-      <w:r>
-        <w:rPr>
-          <w:rFonts w:ascii="Times New Roman" w:hAnsi="Times New Roman" w:cs="Times New Roman"/>
-          <w:sz w:val="24"/>
-          <w:szCs w:val="24"/>
-        </w:rPr>
-        <w:t xml:space="preserve"> </w:t>
-      </w:r>
-      <w:r>
-        <w:rPr>
-          <w:rFonts w:ascii="Times New Roman" w:hAnsi="Times New Roman" w:cs="Times New Roman"/>
-          <w:sz w:val="24"/>
-          <w:szCs w:val="24"/>
-        </w:rPr>
-        <w:t>=x</w:t>
-      </w:r>
-      <w:r>
-        <w:rPr>
-          <w:rFonts w:ascii="Times New Roman" w:hAnsi="Times New Roman" w:cs="Times New Roman"/>
-          <w:sz w:val="24"/>
-          <w:szCs w:val="24"/>
-        </w:rPr>
-        <w:t xml:space="preserve"> + (width</w:t>
-      </w:r>
-      <w:r>
-        <w:rPr>
-          <w:rFonts w:ascii="Times New Roman" w:hAnsi="Times New Roman" w:cs="Times New Roman"/>
-          <w:sz w:val="24"/>
-          <w:szCs w:val="24"/>
-        </w:rPr>
-        <w:t xml:space="preserve">-1 * </w:t>
-      </w:r>
-      <w:r>
-        <w:rPr>
-          <w:rFonts w:ascii="Times New Roman" w:hAnsi="Times New Roman" w:cs="Times New Roman"/>
-          <w:sz w:val="24"/>
-          <w:szCs w:val="24"/>
-        </w:rPr>
-        <w:t>y)</w:t>
-      </w:r>
-      <w:r>
-        <w:rPr>
-          <w:rFonts w:ascii="Times New Roman" w:hAnsi="Times New Roman" w:cs="Times New Roman"/>
-          <w:sz w:val="24"/>
-          <w:szCs w:val="24"/>
-        </w:rPr>
-        <w:t>»</w:t>
-      </w:r>
-      <w:r>
-        <w:rPr>
-          <w:rFonts w:ascii="Times New Roman" w:hAnsi="Times New Roman" w:cs="Times New Roman"/>
-          <w:sz w:val="24"/>
-          <w:szCs w:val="24"/>
-        </w:rPr>
-        <w:t>.</w:t>
-      </w:r>
-      <w:r>
-        <w:rPr>
-          <w:rFonts w:ascii="Times New Roman" w:hAnsi="Times New Roman" w:cs="Times New Roman"/>
-          <w:sz w:val="24"/>
-          <w:szCs w:val="24"/>
-        </w:rPr>
-        <w:t xml:space="preserve"> Dette</w:t>
-      </w:r>
-      <w:r>
-        <w:rPr>
-          <w:rFonts w:ascii="Times New Roman" w:hAnsi="Times New Roman" w:cs="Times New Roman"/>
-          <w:sz w:val="24"/>
-          <w:szCs w:val="24"/>
-        </w:rPr>
-        <w:t xml:space="preserve"> fungerer når jeg har 1 som i resolusjon, altså 1 </w:t>
-      </w:r>
-      <w:proofErr w:type="spellStart"/>
-      <w:r>
-        <w:rPr>
-          <w:rFonts w:ascii="Times New Roman" w:hAnsi="Times New Roman" w:cs="Times New Roman"/>
-          <w:sz w:val="24"/>
-          <w:szCs w:val="24"/>
-        </w:rPr>
-        <w:t>quad</w:t>
-      </w:r>
-      <w:proofErr w:type="spellEnd"/>
-      <w:r>
-        <w:rPr>
-          <w:rFonts w:ascii="Times New Roman" w:hAnsi="Times New Roman" w:cs="Times New Roman"/>
-          <w:sz w:val="24"/>
-          <w:szCs w:val="24"/>
-        </w:rPr>
-        <w:t xml:space="preserve"> er 1x1 meter. Denne funksjonen fungerer ikke for andre resolusjoner.</w:t>
-      </w:r>
-      <w:r>
-        <w:rPr>
-          <w:rFonts w:ascii="Times New Roman" w:hAnsi="Times New Roman" w:cs="Times New Roman"/>
-          <w:sz w:val="24"/>
-          <w:szCs w:val="24"/>
-        </w:rPr>
-        <w:t xml:space="preserve"> </w:t>
+        <w:t xml:space="preserve">. </w:t>
       </w:r>
     </w:p>
     <w:p>
@@ -2161,11 +2094,12 @@
           <w:sz w:val="24"/>
           <w:szCs w:val="24"/>
         </w:rPr>
+        <w:lastRenderedPageBreak/>
         <w:drawing>
-          <wp:inline distT="0" distB="0" distL="0" distR="0" wp14:anchorId="5A9B333C" wp14:editId="5ED6AAA3">
-            <wp:extent cx="2305050" cy="1228496"/>
-            <wp:effectExtent l="0" t="0" r="0" b="0"/>
-            <wp:docPr id="4" name="Bilde 4"/>
+          <wp:inline distT="0" distB="0" distL="0" distR="0" wp14:anchorId="3E176302" wp14:editId="5A2131FC">
+            <wp:extent cx="1412496" cy="1004255"/>
+            <wp:effectExtent l="0" t="0" r="0" b="5715"/>
+            <wp:docPr id="8" name="Bilde 8"/>
             <wp:cNvGraphicFramePr>
               <a:graphicFrameLocks xmlns:a="http://schemas.openxmlformats.org/drawingml/2006/main" noChangeAspect="1"/>
             </wp:cNvGraphicFramePr>
@@ -2173,7 +2107,7 @@
               <a:graphicData uri="http://schemas.openxmlformats.org/drawingml/2006/picture">
                 <pic:pic xmlns:pic="http://schemas.openxmlformats.org/drawingml/2006/picture">
                   <pic:nvPicPr>
-                    <pic:cNvPr id="0" name="Picture 2"/>
+                    <pic:cNvPr id="0" name="Picture 7"/>
                     <pic:cNvPicPr>
                       <a:picLocks noChangeAspect="1" noChangeArrowheads="1"/>
                     </pic:cNvPicPr>
@@ -2194,7 +2128,7 @@
                   <pic:spPr bwMode="auto">
                     <a:xfrm>
                       <a:off x="0" y="0"/>
-                      <a:ext cx="2314512" cy="1233539"/>
+                      <a:ext cx="1421992" cy="1011006"/>
                     </a:xfrm>
                     <a:prstGeom prst="rect">
                       <a:avLst/>
@@ -2226,10 +2160,142 @@
           <w:sz w:val="24"/>
           <w:szCs w:val="24"/>
         </w:rPr>
-        <w:t xml:space="preserve">Denne tegningen er visualisering for </w:t>
-      </w:r>
-      <w:proofErr w:type="spellStart"/>
-      <w:proofErr w:type="gramStart"/>
+        <w:t xml:space="preserve">Tegning for </w:t>
+      </w:r>
+      <w:proofErr w:type="spellStart"/>
+      <w:r>
+        <w:rPr>
+          <w:rFonts w:ascii="Times New Roman" w:hAnsi="Times New Roman" w:cs="Times New Roman"/>
+          <w:sz w:val="24"/>
+          <w:szCs w:val="24"/>
+        </w:rPr>
+        <w:t>index</w:t>
+      </w:r>
+      <w:proofErr w:type="spellEnd"/>
+      <w:r>
+        <w:rPr>
+          <w:rFonts w:ascii="Times New Roman" w:hAnsi="Times New Roman" w:cs="Times New Roman"/>
+          <w:sz w:val="24"/>
+          <w:szCs w:val="24"/>
+        </w:rPr>
+        <w:t xml:space="preserve"> = x + width-1*y</w:t>
+      </w:r>
+    </w:p>
+    <w:p>
+      <w:pPr>
+        <w:spacing w:line="360" w:lineRule="auto"/>
+        <w:rPr>
+          <w:rFonts w:ascii="Times New Roman" w:hAnsi="Times New Roman" w:cs="Times New Roman"/>
+          <w:sz w:val="24"/>
+          <w:szCs w:val="24"/>
+        </w:rPr>
+      </w:pPr>
+    </w:p>
+    <w:p>
+      <w:pPr>
+        <w:pStyle w:val="Overskrift2"/>
+        <w:spacing w:line="360" w:lineRule="auto"/>
+        <w:rPr>
+          <w:rFonts w:ascii="Times New Roman" w:hAnsi="Times New Roman" w:cs="Times New Roman"/>
+          <w:sz w:val="24"/>
+          <w:szCs w:val="24"/>
+        </w:rPr>
+      </w:pPr>
+      <w:bookmarkStart w:id="3" w:name="_Toc115901101"/>
+      <w:r>
+        <w:rPr>
+          <w:rFonts w:ascii="Times New Roman" w:hAnsi="Times New Roman" w:cs="Times New Roman"/>
+          <w:sz w:val="24"/>
+          <w:szCs w:val="24"/>
+        </w:rPr>
+        <w:t>Barysentriske koordinater</w:t>
+      </w:r>
+      <w:bookmarkEnd w:id="3"/>
+    </w:p>
+    <w:p>
+      <w:pPr>
+        <w:spacing w:line="360" w:lineRule="auto"/>
+        <w:rPr>
+          <w:rFonts w:ascii="Times New Roman" w:hAnsi="Times New Roman" w:cs="Times New Roman"/>
+          <w:sz w:val="24"/>
+          <w:szCs w:val="24"/>
+        </w:rPr>
+      </w:pPr>
+      <w:r>
+        <w:rPr>
+          <w:rFonts w:ascii="Times New Roman" w:hAnsi="Times New Roman" w:cs="Times New Roman"/>
+          <w:noProof/>
+          <w:sz w:val="24"/>
+          <w:szCs w:val="24"/>
+        </w:rPr>
+        <w:drawing>
+          <wp:inline distT="0" distB="0" distL="0" distR="0" wp14:anchorId="5A9B333C" wp14:editId="157B6070">
+            <wp:extent cx="3451360" cy="1839432"/>
+            <wp:effectExtent l="0" t="0" r="0" b="8890"/>
+            <wp:docPr id="4" name="Bilde 4"/>
+            <wp:cNvGraphicFramePr>
+              <a:graphicFrameLocks xmlns:a="http://schemas.openxmlformats.org/drawingml/2006/main" noChangeAspect="1"/>
+            </wp:cNvGraphicFramePr>
+            <a:graphic xmlns:a="http://schemas.openxmlformats.org/drawingml/2006/main">
+              <a:graphicData uri="http://schemas.openxmlformats.org/drawingml/2006/picture">
+                <pic:pic xmlns:pic="http://schemas.openxmlformats.org/drawingml/2006/picture">
+                  <pic:nvPicPr>
+                    <pic:cNvPr id="0" name="Picture 2"/>
+                    <pic:cNvPicPr>
+                      <a:picLocks noChangeAspect="1" noChangeArrowheads="1"/>
+                    </pic:cNvPicPr>
+                  </pic:nvPicPr>
+                  <pic:blipFill>
+                    <a:blip r:embed="rId10" cstate="print">
+                      <a:extLst>
+                        <a:ext uri="{28A0092B-C50C-407E-A947-70E740481C1C}">
+                          <a14:useLocalDpi xmlns:a14="http://schemas.microsoft.com/office/drawing/2010/main" val="0"/>
+                        </a:ext>
+                      </a:extLst>
+                    </a:blip>
+                    <a:srcRect/>
+                    <a:stretch>
+                      <a:fillRect/>
+                    </a:stretch>
+                  </pic:blipFill>
+                  <pic:spPr bwMode="auto">
+                    <a:xfrm>
+                      <a:off x="0" y="0"/>
+                      <a:ext cx="3477964" cy="1853611"/>
+                    </a:xfrm>
+                    <a:prstGeom prst="rect">
+                      <a:avLst/>
+                    </a:prstGeom>
+                    <a:noFill/>
+                    <a:ln>
+                      <a:noFill/>
+                    </a:ln>
+                  </pic:spPr>
+                </pic:pic>
+              </a:graphicData>
+            </a:graphic>
+          </wp:inline>
+        </w:drawing>
+      </w:r>
+    </w:p>
+    <w:p>
+      <w:pPr>
+        <w:spacing w:line="360" w:lineRule="auto"/>
+        <w:rPr>
+          <w:rFonts w:ascii="Times New Roman" w:hAnsi="Times New Roman" w:cs="Times New Roman"/>
+          <w:sz w:val="24"/>
+          <w:szCs w:val="24"/>
+        </w:rPr>
+      </w:pPr>
+      <w:r>
+        <w:rPr>
+          <w:rFonts w:ascii="Times New Roman" w:hAnsi="Times New Roman" w:cs="Times New Roman"/>
+          <w:sz w:val="24"/>
+          <w:szCs w:val="24"/>
+        </w:rPr>
+        <w:t xml:space="preserve">Denne tegningen viser hvem triangler jeg sjekker i </w:t>
+      </w:r>
+      <w:proofErr w:type="spellStart"/>
       <w:r>
         <w:rPr>
           <w:rFonts w:ascii="Times New Roman" w:hAnsi="Times New Roman" w:cs="Times New Roman"/>
@@ -2248,7 +2314,6 @@
         <w:t>::</w:t>
       </w:r>
       <w:proofErr w:type="spellStart"/>
-      <w:proofErr w:type="gramEnd"/>
       <w:r>
         <w:rPr>
           <w:rFonts w:ascii="Times New Roman" w:hAnsi="Times New Roman" w:cs="Times New Roman"/>
@@ -2264,461 +2329,405 @@
           <w:sz w:val="24"/>
           <w:szCs w:val="24"/>
         </w:rPr>
-        <w:t xml:space="preserve"> og </w:t>
-      </w:r>
-      <w:proofErr w:type="spellStart"/>
-      <w:r>
-        <w:rPr>
-          <w:rFonts w:ascii="Times New Roman" w:hAnsi="Times New Roman" w:cs="Times New Roman"/>
-          <w:sz w:val="24"/>
-          <w:szCs w:val="24"/>
-        </w:rPr>
+        <w:t xml:space="preserve"> funksjonen. Jeg må sjekke disse 5 trianglene fordi punktet kan være på hvem som helst av de. Dette er på grunn av jeg finner hvem </w:t>
+      </w:r>
+      <w:proofErr w:type="spellStart"/>
+      <w:r>
+        <w:rPr>
+          <w:rFonts w:ascii="Times New Roman" w:hAnsi="Times New Roman" w:cs="Times New Roman"/>
+          <w:sz w:val="24"/>
+          <w:szCs w:val="24"/>
+        </w:rPr>
+        <w:t>vertex</w:t>
+      </w:r>
+      <w:proofErr w:type="spellEnd"/>
+      <w:r>
+        <w:rPr>
+          <w:rFonts w:ascii="Times New Roman" w:hAnsi="Times New Roman" w:cs="Times New Roman"/>
+          <w:sz w:val="24"/>
+          <w:szCs w:val="24"/>
+        </w:rPr>
+        <w:t xml:space="preserve"> som er nærmest punktet på samme måte som jeg finner hvilken </w:t>
+      </w:r>
+      <w:proofErr w:type="spellStart"/>
+      <w:r>
+        <w:rPr>
+          <w:rFonts w:ascii="Times New Roman" w:hAnsi="Times New Roman" w:cs="Times New Roman"/>
+          <w:sz w:val="24"/>
+          <w:szCs w:val="24"/>
+        </w:rPr>
+        <w:t>quad</w:t>
+      </w:r>
+      <w:proofErr w:type="spellEnd"/>
+      <w:r>
+        <w:rPr>
+          <w:rFonts w:ascii="Times New Roman" w:hAnsi="Times New Roman" w:cs="Times New Roman"/>
+          <w:sz w:val="24"/>
+          <w:szCs w:val="24"/>
+        </w:rPr>
+        <w:t xml:space="preserve"> hvert punkt tilhører.</w:t>
+      </w:r>
+      <w:r>
+        <w:rPr>
+          <w:rFonts w:ascii="Times New Roman" w:hAnsi="Times New Roman" w:cs="Times New Roman"/>
+          <w:sz w:val="24"/>
+          <w:szCs w:val="24"/>
+        </w:rPr>
+        <w:t xml:space="preserve"> Trianglet som returnerer u, v og w som positive er trianglet som blir sendt tilbake til </w:t>
+      </w:r>
+      <w:proofErr w:type="spellStart"/>
+      <w:r>
+        <w:rPr>
+          <w:rFonts w:ascii="Times New Roman" w:hAnsi="Times New Roman" w:cs="Times New Roman"/>
+          <w:sz w:val="24"/>
+          <w:szCs w:val="24"/>
+        </w:rPr>
+        <w:t>RollingBall</w:t>
+      </w:r>
+      <w:proofErr w:type="spellEnd"/>
+      <w:r>
+        <w:rPr>
+          <w:rFonts w:ascii="Times New Roman" w:hAnsi="Times New Roman" w:cs="Times New Roman"/>
+          <w:sz w:val="24"/>
+          <w:szCs w:val="24"/>
+        </w:rPr>
+        <w:t>::</w:t>
+      </w:r>
+      <w:proofErr w:type="spellStart"/>
+      <w:r>
+        <w:rPr>
+          <w:rFonts w:ascii="Times New Roman" w:hAnsi="Times New Roman" w:cs="Times New Roman"/>
+          <w:sz w:val="24"/>
+          <w:szCs w:val="24"/>
+        </w:rPr>
+        <w:t>DoPhysics</w:t>
+      </w:r>
+      <w:proofErr w:type="spellEnd"/>
+      <w:r>
+        <w:rPr>
+          <w:rFonts w:ascii="Times New Roman" w:hAnsi="Times New Roman" w:cs="Times New Roman"/>
+          <w:sz w:val="24"/>
+          <w:szCs w:val="24"/>
+        </w:rPr>
+        <w:t xml:space="preserve">. </w:t>
+      </w:r>
+    </w:p>
+    <w:p>
+      <w:pPr>
+        <w:pStyle w:val="Overskrift2"/>
+        <w:spacing w:line="360" w:lineRule="auto"/>
+        <w:rPr>
+          <w:rFonts w:ascii="Times New Roman" w:hAnsi="Times New Roman" w:cs="Times New Roman"/>
+          <w:sz w:val="24"/>
+          <w:szCs w:val="24"/>
+        </w:rPr>
+      </w:pPr>
+      <w:bookmarkStart w:id="4" w:name="_Toc115901102"/>
+      <w:r>
+        <w:rPr>
+          <w:rFonts w:ascii="Times New Roman" w:hAnsi="Times New Roman" w:cs="Times New Roman"/>
+          <w:sz w:val="24"/>
+          <w:szCs w:val="24"/>
+        </w:rPr>
+        <w:t>Regn</w:t>
+      </w:r>
+      <w:bookmarkEnd w:id="4"/>
+    </w:p>
+    <w:p>
+      <w:pPr>
+        <w:spacing w:line="360" w:lineRule="auto"/>
+        <w:rPr>
+          <w:rFonts w:ascii="Times New Roman" w:hAnsi="Times New Roman" w:cs="Times New Roman"/>
+          <w:sz w:val="24"/>
+          <w:szCs w:val="24"/>
+        </w:rPr>
+      </w:pPr>
+      <w:r>
+        <w:rPr>
+          <w:rFonts w:ascii="Times New Roman" w:hAnsi="Times New Roman" w:cs="Times New Roman"/>
+          <w:sz w:val="24"/>
+          <w:szCs w:val="24"/>
+        </w:rPr>
+        <w:t xml:space="preserve"> Jeg bruker klassen </w:t>
+      </w:r>
+      <w:proofErr w:type="spellStart"/>
+      <w:r>
+        <w:rPr>
+          <w:rFonts w:ascii="Times New Roman" w:hAnsi="Times New Roman" w:cs="Times New Roman"/>
+          <w:sz w:val="24"/>
+          <w:szCs w:val="24"/>
+        </w:rPr>
+        <w:t>RollingBall</w:t>
+      </w:r>
+      <w:proofErr w:type="spellEnd"/>
+      <w:r>
+        <w:rPr>
+          <w:rFonts w:ascii="Times New Roman" w:hAnsi="Times New Roman" w:cs="Times New Roman"/>
+          <w:sz w:val="24"/>
+          <w:szCs w:val="24"/>
+        </w:rPr>
+        <w:t xml:space="preserve"> som regndråper. </w:t>
+      </w:r>
+      <w:proofErr w:type="spellStart"/>
+      <w:r>
+        <w:rPr>
+          <w:rFonts w:ascii="Times New Roman" w:hAnsi="Times New Roman" w:cs="Times New Roman"/>
+          <w:sz w:val="24"/>
+          <w:szCs w:val="24"/>
+        </w:rPr>
+        <w:t>RenderWindow</w:t>
+      </w:r>
+      <w:proofErr w:type="spellEnd"/>
+      <w:r>
+        <w:rPr>
+          <w:rFonts w:ascii="Times New Roman" w:hAnsi="Times New Roman" w:cs="Times New Roman"/>
+          <w:sz w:val="24"/>
+          <w:szCs w:val="24"/>
+        </w:rPr>
+        <w:t xml:space="preserve"> har en </w:t>
+      </w:r>
+      <w:proofErr w:type="spellStart"/>
+      <w:r>
+        <w:rPr>
+          <w:rFonts w:ascii="Times New Roman" w:hAnsi="Times New Roman" w:cs="Times New Roman"/>
+          <w:sz w:val="24"/>
+          <w:szCs w:val="24"/>
+        </w:rPr>
+        <w:t>std</w:t>
+      </w:r>
+      <w:proofErr w:type="spellEnd"/>
+      <w:r>
+        <w:rPr>
+          <w:rFonts w:ascii="Times New Roman" w:hAnsi="Times New Roman" w:cs="Times New Roman"/>
+          <w:sz w:val="24"/>
+          <w:szCs w:val="24"/>
+        </w:rPr>
+        <w:t>::</w:t>
+      </w:r>
+      <w:proofErr w:type="spellStart"/>
+      <w:r>
+        <w:rPr>
+          <w:rFonts w:ascii="Times New Roman" w:hAnsi="Times New Roman" w:cs="Times New Roman"/>
+          <w:sz w:val="24"/>
+          <w:szCs w:val="24"/>
+        </w:rPr>
+        <w:t>vector</w:t>
+      </w:r>
+      <w:proofErr w:type="spellEnd"/>
+      <w:r>
+        <w:rPr>
+          <w:rFonts w:ascii="Times New Roman" w:hAnsi="Times New Roman" w:cs="Times New Roman"/>
+          <w:sz w:val="24"/>
+          <w:szCs w:val="24"/>
+        </w:rPr>
+        <w:t xml:space="preserve"> </w:t>
+      </w:r>
+      <w:proofErr w:type="spellStart"/>
+      <w:r>
+        <w:rPr>
+          <w:rFonts w:ascii="Times New Roman" w:hAnsi="Times New Roman" w:cs="Times New Roman"/>
+          <w:sz w:val="24"/>
+          <w:szCs w:val="24"/>
+        </w:rPr>
+        <w:t>mRain</w:t>
+      </w:r>
+      <w:proofErr w:type="spellEnd"/>
+      <w:r>
+        <w:rPr>
+          <w:rFonts w:ascii="Times New Roman" w:hAnsi="Times New Roman" w:cs="Times New Roman"/>
+          <w:sz w:val="24"/>
+          <w:szCs w:val="24"/>
+        </w:rPr>
+        <w:t xml:space="preserve"> som lagrer pekere til ballene. </w:t>
+      </w:r>
+    </w:p>
+    <w:p>
+      <w:pPr>
+        <w:spacing w:line="360" w:lineRule="auto"/>
+        <w:rPr>
+          <w:rFonts w:ascii="Times New Roman" w:hAnsi="Times New Roman" w:cs="Times New Roman"/>
+          <w:sz w:val="24"/>
+          <w:szCs w:val="24"/>
+        </w:rPr>
+      </w:pPr>
+    </w:p>
+    <w:p>
+      <w:pPr>
+        <w:spacing w:line="360" w:lineRule="auto"/>
+        <w:rPr>
+          <w:rFonts w:ascii="Times New Roman" w:hAnsi="Times New Roman" w:cs="Times New Roman"/>
+          <w:sz w:val="24"/>
+          <w:szCs w:val="24"/>
+        </w:rPr>
+      </w:pPr>
+    </w:p>
+    <w:p>
+      <w:pPr>
+        <w:pStyle w:val="Overskrift2"/>
+        <w:spacing w:line="360" w:lineRule="auto"/>
+        <w:rPr>
+          <w:rFonts w:ascii="Times New Roman" w:hAnsi="Times New Roman" w:cs="Times New Roman"/>
+          <w:sz w:val="24"/>
+          <w:szCs w:val="24"/>
+        </w:rPr>
+      </w:pPr>
+      <w:bookmarkStart w:id="5" w:name="_Toc115901103"/>
+      <w:r>
+        <w:rPr>
+          <w:rFonts w:ascii="Times New Roman" w:hAnsi="Times New Roman" w:cs="Times New Roman"/>
+          <w:sz w:val="24"/>
+          <w:szCs w:val="24"/>
+        </w:rPr>
+        <w:t xml:space="preserve">Kvadratisk </w:t>
+      </w:r>
+      <w:proofErr w:type="spellStart"/>
+      <w:r>
+        <w:rPr>
+          <w:rFonts w:ascii="Times New Roman" w:hAnsi="Times New Roman" w:cs="Times New Roman"/>
+          <w:sz w:val="24"/>
+          <w:szCs w:val="24"/>
+        </w:rPr>
+        <w:t>BSpline</w:t>
+      </w:r>
+      <w:bookmarkEnd w:id="5"/>
+      <w:proofErr w:type="spellEnd"/>
+    </w:p>
+    <w:p>
+      <w:pPr>
+        <w:pStyle w:val="Overskrift1"/>
+        <w:spacing w:line="360" w:lineRule="auto"/>
+        <w:rPr>
+          <w:rFonts w:ascii="Times New Roman" w:hAnsi="Times New Roman" w:cs="Times New Roman"/>
+          <w:sz w:val="24"/>
+          <w:szCs w:val="24"/>
+        </w:rPr>
+      </w:pPr>
+      <w:bookmarkStart w:id="6" w:name="_Toc115901104"/>
+      <w:r>
+        <w:rPr>
+          <w:rFonts w:ascii="Times New Roman" w:hAnsi="Times New Roman" w:cs="Times New Roman"/>
+          <w:sz w:val="24"/>
+          <w:szCs w:val="24"/>
+        </w:rPr>
+        <w:t>Resultater</w:t>
+      </w:r>
+      <w:bookmarkEnd w:id="6"/>
+    </w:p>
+    <w:p>
+      <w:pPr>
+        <w:pStyle w:val="Overskrift2"/>
+        <w:spacing w:line="360" w:lineRule="auto"/>
+        <w:rPr>
+          <w:rFonts w:ascii="Times New Roman" w:hAnsi="Times New Roman" w:cs="Times New Roman"/>
+          <w:sz w:val="24"/>
+          <w:szCs w:val="24"/>
+        </w:rPr>
+      </w:pPr>
+      <w:r>
+        <w:rPr>
+          <w:rFonts w:ascii="Times New Roman" w:hAnsi="Times New Roman" w:cs="Times New Roman"/>
+          <w:sz w:val="24"/>
+          <w:szCs w:val="24"/>
+        </w:rPr>
+        <w:t>Meny/Buttons</w:t>
+      </w:r>
+    </w:p>
+    <w:p>
+      <w:pPr>
+        <w:spacing w:line="360" w:lineRule="auto"/>
+        <w:rPr>
+          <w:rFonts w:ascii="Times New Roman" w:hAnsi="Times New Roman" w:cs="Times New Roman"/>
+          <w:sz w:val="24"/>
+          <w:szCs w:val="24"/>
+        </w:rPr>
+      </w:pPr>
+      <w:r>
+        <w:rPr>
+          <w:rFonts w:ascii="Times New Roman" w:hAnsi="Times New Roman" w:cs="Times New Roman"/>
+          <w:sz w:val="24"/>
+          <w:szCs w:val="24"/>
+        </w:rPr>
+        <w:t xml:space="preserve">Jeg har ikke </w:t>
+      </w:r>
+    </w:p>
+    <w:p>
+      <w:pPr>
+        <w:spacing w:line="360" w:lineRule="auto"/>
+        <w:rPr>
+          <w:rFonts w:ascii="Times New Roman" w:hAnsi="Times New Roman" w:cs="Times New Roman"/>
+          <w:sz w:val="24"/>
+          <w:szCs w:val="24"/>
+        </w:rPr>
+      </w:pPr>
+      <w:proofErr w:type="spellStart"/>
+      <w:r>
+        <w:rPr>
+          <w:rFonts w:ascii="Times New Roman" w:hAnsi="Times New Roman" w:cs="Times New Roman"/>
+          <w:sz w:val="24"/>
+          <w:szCs w:val="24"/>
+        </w:rPr>
+        <w:t>Høydekruver</w:t>
+      </w:r>
+      <w:proofErr w:type="spellEnd"/>
+    </w:p>
+    <w:p>
+      <w:pPr>
+        <w:pStyle w:val="Overskrift2"/>
+        <w:spacing w:line="360" w:lineRule="auto"/>
+        <w:rPr>
+          <w:rFonts w:ascii="Times New Roman" w:hAnsi="Times New Roman" w:cs="Times New Roman"/>
+          <w:sz w:val="24"/>
+          <w:szCs w:val="24"/>
+        </w:rPr>
+      </w:pPr>
+      <w:bookmarkStart w:id="7" w:name="_Toc115901105"/>
+      <w:proofErr w:type="spellStart"/>
+      <w:r>
+        <w:rPr>
+          <w:rFonts w:ascii="Times New Roman" w:hAnsi="Times New Roman" w:cs="Times New Roman"/>
+          <w:sz w:val="24"/>
+          <w:szCs w:val="24"/>
+        </w:rPr>
+        <w:lastRenderedPageBreak/>
         <w:t>SurfaceMesh</w:t>
       </w:r>
-      <w:proofErr w:type="spellEnd"/>
-      <w:r>
-        <w:rPr>
-          <w:rFonts w:ascii="Times New Roman" w:hAnsi="Times New Roman" w:cs="Times New Roman"/>
-          <w:sz w:val="24"/>
-          <w:szCs w:val="24"/>
-        </w:rPr>
-        <w:t>::</w:t>
-      </w:r>
-      <w:proofErr w:type="spellStart"/>
-      <w:r>
-        <w:rPr>
-          <w:rFonts w:ascii="Times New Roman" w:hAnsi="Times New Roman" w:cs="Times New Roman"/>
-          <w:sz w:val="24"/>
-          <w:szCs w:val="24"/>
-        </w:rPr>
-        <w:t>GetBarycentric</w:t>
-      </w:r>
-      <w:proofErr w:type="spellEnd"/>
-      <w:r>
-        <w:rPr>
-          <w:rFonts w:ascii="Times New Roman" w:hAnsi="Times New Roman" w:cs="Times New Roman"/>
-          <w:sz w:val="24"/>
-          <w:szCs w:val="24"/>
-        </w:rPr>
-        <w:t xml:space="preserve">. Ettersom alle </w:t>
-      </w:r>
-      <w:proofErr w:type="spellStart"/>
-      <w:r>
-        <w:rPr>
-          <w:rFonts w:ascii="Times New Roman" w:hAnsi="Times New Roman" w:cs="Times New Roman"/>
-          <w:sz w:val="24"/>
-          <w:szCs w:val="24"/>
-        </w:rPr>
-        <w:t>vertexene</w:t>
-      </w:r>
-      <w:proofErr w:type="spellEnd"/>
-      <w:r>
-        <w:rPr>
-          <w:rFonts w:ascii="Times New Roman" w:hAnsi="Times New Roman" w:cs="Times New Roman"/>
-          <w:sz w:val="24"/>
-          <w:szCs w:val="24"/>
-        </w:rPr>
-        <w:t xml:space="preserve"> er plassert i sentrum av </w:t>
-      </w:r>
-      <w:r>
-        <w:rPr>
-          <w:rFonts w:ascii="Times New Roman" w:hAnsi="Times New Roman" w:cs="Times New Roman"/>
-          <w:sz w:val="24"/>
-          <w:szCs w:val="24"/>
-        </w:rPr>
-        <w:t xml:space="preserve">hver </w:t>
-      </w:r>
-      <w:proofErr w:type="spellStart"/>
-      <w:r>
-        <w:rPr>
-          <w:rFonts w:ascii="Times New Roman" w:hAnsi="Times New Roman" w:cs="Times New Roman"/>
-          <w:sz w:val="24"/>
-          <w:szCs w:val="24"/>
-        </w:rPr>
-        <w:t>quad</w:t>
-      </w:r>
-      <w:proofErr w:type="spellEnd"/>
-      <w:r>
-        <w:rPr>
-          <w:rFonts w:ascii="Times New Roman" w:hAnsi="Times New Roman" w:cs="Times New Roman"/>
-          <w:sz w:val="24"/>
-          <w:szCs w:val="24"/>
-        </w:rPr>
-        <w:t xml:space="preserve">, så finner jeg hvem </w:t>
-      </w:r>
-      <w:proofErr w:type="spellStart"/>
-      <w:r>
-        <w:rPr>
-          <w:rFonts w:ascii="Times New Roman" w:hAnsi="Times New Roman" w:cs="Times New Roman"/>
-          <w:sz w:val="24"/>
-          <w:szCs w:val="24"/>
-        </w:rPr>
-        <w:t>quad</w:t>
-      </w:r>
-      <w:proofErr w:type="spellEnd"/>
-      <w:r>
-        <w:rPr>
-          <w:rFonts w:ascii="Times New Roman" w:hAnsi="Times New Roman" w:cs="Times New Roman"/>
-          <w:sz w:val="24"/>
-          <w:szCs w:val="24"/>
-        </w:rPr>
-        <w:t xml:space="preserve"> punktet tilhører og tar bruker det som </w:t>
-      </w:r>
-      <w:proofErr w:type="spellStart"/>
-      <w:r>
-        <w:rPr>
-          <w:rFonts w:ascii="Times New Roman" w:hAnsi="Times New Roman" w:cs="Times New Roman"/>
-          <w:sz w:val="24"/>
-          <w:szCs w:val="24"/>
-        </w:rPr>
-        <w:t>indexen</w:t>
-      </w:r>
-      <w:proofErr w:type="spellEnd"/>
-      <w:r>
-        <w:rPr>
-          <w:rFonts w:ascii="Times New Roman" w:hAnsi="Times New Roman" w:cs="Times New Roman"/>
-          <w:sz w:val="24"/>
-          <w:szCs w:val="24"/>
-        </w:rPr>
-        <w:t xml:space="preserve"> for </w:t>
-      </w:r>
-      <w:proofErr w:type="spellStart"/>
-      <w:r>
-        <w:rPr>
-          <w:rFonts w:ascii="Times New Roman" w:hAnsi="Times New Roman" w:cs="Times New Roman"/>
-          <w:sz w:val="24"/>
-          <w:szCs w:val="24"/>
-        </w:rPr>
-        <w:t>vertexen</w:t>
-      </w:r>
-      <w:proofErr w:type="spellEnd"/>
-      <w:r>
-        <w:rPr>
-          <w:rFonts w:ascii="Times New Roman" w:hAnsi="Times New Roman" w:cs="Times New Roman"/>
-          <w:sz w:val="24"/>
-          <w:szCs w:val="24"/>
-        </w:rPr>
-        <w:t xml:space="preserve"> i </w:t>
-      </w:r>
-      <w:proofErr w:type="spellStart"/>
-      <w:r>
-        <w:rPr>
-          <w:rFonts w:ascii="Times New Roman" w:hAnsi="Times New Roman" w:cs="Times New Roman"/>
-          <w:sz w:val="24"/>
-          <w:szCs w:val="24"/>
-        </w:rPr>
-        <w:t>vectoren</w:t>
-      </w:r>
-      <w:proofErr w:type="spellEnd"/>
-      <w:r>
-        <w:rPr>
-          <w:rFonts w:ascii="Times New Roman" w:hAnsi="Times New Roman" w:cs="Times New Roman"/>
-          <w:sz w:val="24"/>
-          <w:szCs w:val="24"/>
-        </w:rPr>
-        <w:t>.</w:t>
-      </w:r>
-      <w:r>
-        <w:rPr>
-          <w:rFonts w:ascii="Times New Roman" w:hAnsi="Times New Roman" w:cs="Times New Roman"/>
-          <w:sz w:val="24"/>
-          <w:szCs w:val="24"/>
-        </w:rPr>
-        <w:t xml:space="preserve"> Så finner jeg hvem trekanter punktet kan være på </w:t>
-      </w:r>
-      <w:proofErr w:type="spellStart"/>
-      <w:r>
-        <w:rPr>
-          <w:rFonts w:ascii="Times New Roman" w:hAnsi="Times New Roman" w:cs="Times New Roman"/>
-          <w:sz w:val="24"/>
-          <w:szCs w:val="24"/>
-        </w:rPr>
-        <w:t>utifra</w:t>
-      </w:r>
-      <w:proofErr w:type="spellEnd"/>
-      <w:r>
-        <w:rPr>
-          <w:rFonts w:ascii="Times New Roman" w:hAnsi="Times New Roman" w:cs="Times New Roman"/>
-          <w:sz w:val="24"/>
-          <w:szCs w:val="24"/>
-        </w:rPr>
-        <w:t xml:space="preserve"> </w:t>
-      </w:r>
-      <w:proofErr w:type="spellStart"/>
-      <w:r>
-        <w:rPr>
-          <w:rFonts w:ascii="Times New Roman" w:hAnsi="Times New Roman" w:cs="Times New Roman"/>
-          <w:sz w:val="24"/>
-          <w:szCs w:val="24"/>
-        </w:rPr>
-        <w:t>quaden</w:t>
-      </w:r>
-      <w:proofErr w:type="spellEnd"/>
-      <w:r>
-        <w:rPr>
-          <w:rFonts w:ascii="Times New Roman" w:hAnsi="Times New Roman" w:cs="Times New Roman"/>
-          <w:sz w:val="24"/>
-          <w:szCs w:val="24"/>
-        </w:rPr>
-        <w:t xml:space="preserve"> det er i og tester de riktige trianglene.</w:t>
-      </w:r>
-    </w:p>
-    <w:p>
-      <w:pPr>
-        <w:pStyle w:val="Overskrift2"/>
-        <w:spacing w:line="360" w:lineRule="auto"/>
-        <w:rPr>
-          <w:rFonts w:ascii="Times New Roman" w:hAnsi="Times New Roman" w:cs="Times New Roman"/>
-          <w:sz w:val="24"/>
-          <w:szCs w:val="24"/>
-        </w:rPr>
-      </w:pPr>
-      <w:bookmarkStart w:id="3" w:name="_Toc115825215"/>
-      <w:r>
-        <w:rPr>
-          <w:rFonts w:ascii="Times New Roman" w:hAnsi="Times New Roman" w:cs="Times New Roman"/>
-          <w:sz w:val="24"/>
-          <w:szCs w:val="24"/>
-        </w:rPr>
-        <w:t>Regn</w:t>
-      </w:r>
-      <w:bookmarkEnd w:id="3"/>
-    </w:p>
-    <w:p>
-      <w:pPr>
-        <w:spacing w:line="360" w:lineRule="auto"/>
-        <w:rPr>
-          <w:rFonts w:ascii="Times New Roman" w:hAnsi="Times New Roman" w:cs="Times New Roman"/>
-          <w:sz w:val="24"/>
-          <w:szCs w:val="24"/>
-        </w:rPr>
-      </w:pPr>
-    </w:p>
-    <w:p>
-      <w:pPr>
-        <w:spacing w:line="360" w:lineRule="auto"/>
-        <w:rPr>
-          <w:rFonts w:ascii="Times New Roman" w:hAnsi="Times New Roman" w:cs="Times New Roman"/>
-          <w:sz w:val="24"/>
-          <w:szCs w:val="24"/>
-        </w:rPr>
-      </w:pPr>
-    </w:p>
-    <w:p>
-      <w:pPr>
-        <w:pStyle w:val="Overskrift2"/>
-        <w:spacing w:line="360" w:lineRule="auto"/>
-        <w:rPr>
-          <w:rFonts w:ascii="Times New Roman" w:hAnsi="Times New Roman" w:cs="Times New Roman"/>
-          <w:sz w:val="24"/>
-          <w:szCs w:val="24"/>
-        </w:rPr>
-      </w:pPr>
-      <w:bookmarkStart w:id="4" w:name="_Toc115825216"/>
-      <w:r>
-        <w:rPr>
-          <w:rFonts w:ascii="Times New Roman" w:hAnsi="Times New Roman" w:cs="Times New Roman"/>
-          <w:sz w:val="24"/>
-          <w:szCs w:val="24"/>
-        </w:rPr>
-        <w:t xml:space="preserve">Kvadratisk </w:t>
-      </w:r>
-      <w:proofErr w:type="spellStart"/>
-      <w:r>
-        <w:rPr>
-          <w:rFonts w:ascii="Times New Roman" w:hAnsi="Times New Roman" w:cs="Times New Roman"/>
-          <w:sz w:val="24"/>
-          <w:szCs w:val="24"/>
-        </w:rPr>
-        <w:t>BSpline</w:t>
-      </w:r>
-      <w:bookmarkEnd w:id="4"/>
-      <w:proofErr w:type="spellEnd"/>
-    </w:p>
-    <w:p>
-      <w:pPr>
-        <w:pStyle w:val="Overskrift1"/>
-        <w:spacing w:line="360" w:lineRule="auto"/>
-        <w:rPr>
-          <w:rFonts w:ascii="Times New Roman" w:hAnsi="Times New Roman" w:cs="Times New Roman"/>
-          <w:sz w:val="24"/>
-          <w:szCs w:val="24"/>
-        </w:rPr>
-      </w:pPr>
-      <w:bookmarkStart w:id="5" w:name="_Toc115825217"/>
-      <w:r>
-        <w:rPr>
-          <w:rFonts w:ascii="Times New Roman" w:hAnsi="Times New Roman" w:cs="Times New Roman"/>
-          <w:sz w:val="24"/>
-          <w:szCs w:val="24"/>
-        </w:rPr>
-        <w:t>Resultater</w:t>
-      </w:r>
-      <w:bookmarkEnd w:id="5"/>
-    </w:p>
-    <w:p>
-      <w:pPr>
-        <w:pStyle w:val="Overskrift2"/>
-        <w:spacing w:line="360" w:lineRule="auto"/>
-        <w:rPr>
-          <w:rFonts w:ascii="Times New Roman" w:hAnsi="Times New Roman" w:cs="Times New Roman"/>
-          <w:sz w:val="24"/>
-          <w:szCs w:val="24"/>
-        </w:rPr>
-      </w:pPr>
-      <w:bookmarkStart w:id="6" w:name="_Toc115825218"/>
-      <w:proofErr w:type="spellStart"/>
-      <w:r>
-        <w:rPr>
-          <w:rFonts w:ascii="Times New Roman" w:hAnsi="Times New Roman" w:cs="Times New Roman"/>
-          <w:sz w:val="24"/>
-          <w:szCs w:val="24"/>
-        </w:rPr>
-        <w:t>SurfaceMesh</w:t>
-      </w:r>
-      <w:bookmarkEnd w:id="6"/>
-      <w:proofErr w:type="spellEnd"/>
-    </w:p>
-    <w:p>
-      <w:pPr>
-        <w:spacing w:line="360" w:lineRule="auto"/>
-        <w:rPr>
-          <w:rFonts w:ascii="Times New Roman" w:hAnsi="Times New Roman" w:cs="Times New Roman"/>
-          <w:sz w:val="24"/>
-          <w:szCs w:val="24"/>
-        </w:rPr>
-      </w:pPr>
-      <w:r>
-        <w:rPr>
-          <w:rFonts w:ascii="Times New Roman" w:hAnsi="Times New Roman" w:cs="Times New Roman"/>
-          <w:sz w:val="24"/>
-          <w:szCs w:val="24"/>
-        </w:rPr>
-        <w:t>Dette er b</w:t>
-      </w:r>
-      <w:r>
-        <w:rPr>
-          <w:rFonts w:ascii="Times New Roman" w:hAnsi="Times New Roman" w:cs="Times New Roman"/>
-          <w:sz w:val="24"/>
-          <w:szCs w:val="24"/>
-        </w:rPr>
-        <w:t xml:space="preserve">ilde av </w:t>
-      </w:r>
-      <w:proofErr w:type="spellStart"/>
-      <w:r>
-        <w:rPr>
-          <w:rFonts w:ascii="Times New Roman" w:hAnsi="Times New Roman" w:cs="Times New Roman"/>
-          <w:sz w:val="24"/>
-          <w:szCs w:val="24"/>
-        </w:rPr>
-        <w:t>vertexer</w:t>
-      </w:r>
-      <w:proofErr w:type="spellEnd"/>
-      <w:r>
-        <w:rPr>
-          <w:rFonts w:ascii="Times New Roman" w:hAnsi="Times New Roman" w:cs="Times New Roman"/>
-          <w:sz w:val="24"/>
-          <w:szCs w:val="24"/>
-        </w:rPr>
-        <w:t xml:space="preserve"> som er laget av «</w:t>
-      </w:r>
-      <w:proofErr w:type="spellStart"/>
-      <w:r>
-        <w:rPr>
-          <w:rFonts w:ascii="Times New Roman" w:hAnsi="Times New Roman" w:cs="Times New Roman"/>
-          <w:sz w:val="24"/>
-          <w:szCs w:val="24"/>
-        </w:rPr>
-        <w:t>points</w:t>
-      </w:r>
-      <w:proofErr w:type="spellEnd"/>
-      <w:r>
-        <w:rPr>
-          <w:rFonts w:ascii="Times New Roman" w:hAnsi="Times New Roman" w:cs="Times New Roman"/>
-          <w:sz w:val="24"/>
-          <w:szCs w:val="24"/>
-        </w:rPr>
-        <w:t xml:space="preserve">» i </w:t>
-      </w:r>
-      <w:proofErr w:type="spellStart"/>
-      <w:proofErr w:type="gramStart"/>
-      <w:r>
-        <w:rPr>
-          <w:rFonts w:ascii="Times New Roman" w:hAnsi="Times New Roman" w:cs="Times New Roman"/>
-          <w:sz w:val="24"/>
-          <w:szCs w:val="24"/>
-        </w:rPr>
-        <w:t>SurfaceMesh</w:t>
-      </w:r>
-      <w:proofErr w:type="spellEnd"/>
-      <w:r>
-        <w:rPr>
-          <w:rFonts w:ascii="Times New Roman" w:hAnsi="Times New Roman" w:cs="Times New Roman"/>
-          <w:sz w:val="24"/>
-          <w:szCs w:val="24"/>
-        </w:rPr>
-        <w:t>::</w:t>
-      </w:r>
-      <w:proofErr w:type="spellStart"/>
-      <w:proofErr w:type="gramEnd"/>
-      <w:r>
-        <w:rPr>
-          <w:rFonts w:ascii="Times New Roman" w:hAnsi="Times New Roman" w:cs="Times New Roman"/>
-          <w:sz w:val="24"/>
-          <w:szCs w:val="24"/>
-        </w:rPr>
-        <w:t>SurfaceMesh</w:t>
-      </w:r>
-      <w:proofErr w:type="spellEnd"/>
-      <w:r>
-        <w:rPr>
-          <w:rFonts w:ascii="Times New Roman" w:hAnsi="Times New Roman" w:cs="Times New Roman"/>
-          <w:sz w:val="24"/>
-          <w:szCs w:val="24"/>
-        </w:rPr>
-        <w:t xml:space="preserve"> og tegnet som punkter</w:t>
-      </w:r>
-      <w:r>
-        <w:rPr>
-          <w:rFonts w:ascii="Times New Roman" w:hAnsi="Times New Roman" w:cs="Times New Roman"/>
-          <w:sz w:val="24"/>
-          <w:szCs w:val="24"/>
-        </w:rPr>
-        <w:t>. Fargene kommer av en cos(sin(tan(i))), sin(cos(tan(i))) og tan(sin(cos(i))) funksjon</w:t>
-      </w:r>
-      <w:r>
-        <w:rPr>
-          <w:rFonts w:ascii="Times New Roman" w:hAnsi="Times New Roman" w:cs="Times New Roman"/>
-          <w:sz w:val="24"/>
-          <w:szCs w:val="24"/>
-        </w:rPr>
-        <w:t>. Disse er plassert riktig i henhold til område jeg hentet høydedataen fra.</w:t>
-      </w:r>
-      <w:r>
-        <w:rPr>
-          <w:rFonts w:ascii="Times New Roman" w:hAnsi="Times New Roman" w:cs="Times New Roman"/>
-          <w:sz w:val="24"/>
-          <w:szCs w:val="24"/>
-        </w:rPr>
-        <w:t xml:space="preserve"> Der det ikke er </w:t>
-      </w:r>
-      <w:proofErr w:type="spellStart"/>
-      <w:r>
-        <w:rPr>
-          <w:rFonts w:ascii="Times New Roman" w:hAnsi="Times New Roman" w:cs="Times New Roman"/>
-          <w:sz w:val="24"/>
-          <w:szCs w:val="24"/>
-        </w:rPr>
-        <w:t>vertexer</w:t>
-      </w:r>
-      <w:proofErr w:type="spellEnd"/>
-      <w:r>
-        <w:rPr>
-          <w:rFonts w:ascii="Times New Roman" w:hAnsi="Times New Roman" w:cs="Times New Roman"/>
-          <w:sz w:val="24"/>
-          <w:szCs w:val="24"/>
-        </w:rPr>
-        <w:t xml:space="preserve"> er det vann.</w:t>
+      <w:bookmarkEnd w:id="7"/>
+      <w:proofErr w:type="spellEnd"/>
+    </w:p>
+    <w:p>
+      <w:pPr>
+        <w:spacing w:line="360" w:lineRule="auto"/>
+        <w:rPr>
+          <w:rFonts w:ascii="Times New Roman" w:hAnsi="Times New Roman" w:cs="Times New Roman"/>
+          <w:sz w:val="24"/>
+          <w:szCs w:val="24"/>
+        </w:rPr>
+      </w:pPr>
+      <w:r>
+        <w:rPr>
+          <w:rFonts w:ascii="Times New Roman" w:hAnsi="Times New Roman" w:cs="Times New Roman"/>
+          <w:sz w:val="24"/>
+          <w:szCs w:val="24"/>
+        </w:rPr>
+        <w:t xml:space="preserve">Ved å gjøre hver linje fra tekstfilen om til en </w:t>
+      </w:r>
+      <w:proofErr w:type="spellStart"/>
+      <w:r>
+        <w:rPr>
+          <w:rFonts w:ascii="Times New Roman" w:hAnsi="Times New Roman" w:cs="Times New Roman"/>
+          <w:sz w:val="24"/>
+          <w:szCs w:val="24"/>
+        </w:rPr>
+        <w:t>vertex</w:t>
+      </w:r>
+      <w:proofErr w:type="spellEnd"/>
+      <w:r>
+        <w:rPr>
+          <w:rFonts w:ascii="Times New Roman" w:hAnsi="Times New Roman" w:cs="Times New Roman"/>
+          <w:sz w:val="24"/>
+          <w:szCs w:val="24"/>
+        </w:rPr>
+        <w:t xml:space="preserve"> og bruke GL_POINTS til å tegne de blir dette resultat. Dette resultatet stemmer med geodataen og stedet jeg valgte, Ono i Larvik. </w:t>
       </w:r>
     </w:p>
     <w:p>
@@ -2737,11 +2746,10 @@
           <w:sz w:val="24"/>
           <w:szCs w:val="24"/>
         </w:rPr>
-        <w:lastRenderedPageBreak/>
         <w:drawing>
-          <wp:inline distT="0" distB="0" distL="0" distR="0" wp14:anchorId="4EDA7E79" wp14:editId="3AE387C7">
-            <wp:extent cx="2962275" cy="1836823"/>
-            <wp:effectExtent l="0" t="0" r="0" b="0"/>
+          <wp:inline distT="0" distB="0" distL="0" distR="0" wp14:anchorId="4EDA7E79" wp14:editId="6F1A702A">
+            <wp:extent cx="2452495" cy="1520723"/>
+            <wp:effectExtent l="0" t="0" r="5080" b="3810"/>
             <wp:docPr id="1" name="Bilde 1"/>
             <wp:cNvGraphicFramePr>
               <a:graphicFrameLocks xmlns:a="http://schemas.openxmlformats.org/drawingml/2006/main" noChangeAspect="1"/>
@@ -2756,7 +2764,7 @@
                     </pic:cNvPicPr>
                   </pic:nvPicPr>
                   <pic:blipFill>
-                    <a:blip r:embed="rId10">
+                    <a:blip r:embed="rId11">
                       <a:extLst>
                         <a:ext uri="{28A0092B-C50C-407E-A947-70E740481C1C}">
                           <a14:useLocalDpi xmlns:a14="http://schemas.microsoft.com/office/drawing/2010/main" val="0"/>
@@ -2771,7 +2779,7 @@
                   <pic:spPr bwMode="auto">
                     <a:xfrm>
                       <a:off x="0" y="0"/>
-                      <a:ext cx="2967951" cy="1840343"/>
+                      <a:ext cx="2462883" cy="1527164"/>
                     </a:xfrm>
                     <a:prstGeom prst="rect">
                       <a:avLst/>
@@ -2799,13 +2807,212 @@
       </w:pPr>
       <w:r>
         <w:rPr>
+          <w:rFonts w:ascii="Times New Roman" w:hAnsi="Times New Roman" w:cs="Times New Roman"/>
+          <w:sz w:val="24"/>
+          <w:szCs w:val="24"/>
+        </w:rPr>
+        <w:t xml:space="preserve">Dette bildet er et steg videre, da </w:t>
+      </w:r>
+      <w:proofErr w:type="spellStart"/>
+      <w:r>
+        <w:rPr>
+          <w:rFonts w:ascii="Times New Roman" w:hAnsi="Times New Roman" w:cs="Times New Roman"/>
+          <w:sz w:val="24"/>
+          <w:szCs w:val="24"/>
+        </w:rPr>
+        <w:t>vertexer</w:t>
+      </w:r>
+      <w:proofErr w:type="spellEnd"/>
+      <w:r>
+        <w:rPr>
+          <w:rFonts w:ascii="Times New Roman" w:hAnsi="Times New Roman" w:cs="Times New Roman"/>
+          <w:sz w:val="24"/>
+          <w:szCs w:val="24"/>
+        </w:rPr>
+        <w:t xml:space="preserve"> er laget i et kvadratisk grid og høyden til punktene er lagt til. Det er noe vanskelig å se, men dette stemmer dårlig </w:t>
+      </w:r>
+      <w:proofErr w:type="spellStart"/>
+      <w:r>
+        <w:rPr>
+          <w:rFonts w:ascii="Times New Roman" w:hAnsi="Times New Roman" w:cs="Times New Roman"/>
+          <w:sz w:val="24"/>
+          <w:szCs w:val="24"/>
+        </w:rPr>
+        <w:t>overrens</w:t>
+      </w:r>
+      <w:proofErr w:type="spellEnd"/>
+      <w:r>
+        <w:rPr>
+          <w:rFonts w:ascii="Times New Roman" w:hAnsi="Times New Roman" w:cs="Times New Roman"/>
+          <w:sz w:val="24"/>
+          <w:szCs w:val="24"/>
+        </w:rPr>
+        <w:t xml:space="preserve"> med punktene. </w:t>
+      </w:r>
+      <w:r>
+        <w:rPr>
+          <w:rFonts w:ascii="Times New Roman" w:hAnsi="Times New Roman" w:cs="Times New Roman"/>
+          <w:sz w:val="24"/>
+          <w:szCs w:val="24"/>
+        </w:rPr>
+        <w:t xml:space="preserve">Dette kan skyldes at perspektivet er galt så det ser uriktig ut. Funksjonen min for å finne hvem punkt som skal til hver </w:t>
+      </w:r>
+      <w:proofErr w:type="spellStart"/>
+      <w:r>
+        <w:rPr>
+          <w:rFonts w:ascii="Times New Roman" w:hAnsi="Times New Roman" w:cs="Times New Roman"/>
+          <w:sz w:val="24"/>
+          <w:szCs w:val="24"/>
+        </w:rPr>
+        <w:t>quad</w:t>
+      </w:r>
+      <w:proofErr w:type="spellEnd"/>
+      <w:r>
+        <w:rPr>
+          <w:rFonts w:ascii="Times New Roman" w:hAnsi="Times New Roman" w:cs="Times New Roman"/>
+          <w:sz w:val="24"/>
+          <w:szCs w:val="24"/>
+        </w:rPr>
+        <w:t xml:space="preserve"> har jeg sjekket flere ganger gir riktig </w:t>
+      </w:r>
+      <w:proofErr w:type="spellStart"/>
+      <w:r>
+        <w:rPr>
+          <w:rFonts w:ascii="Times New Roman" w:hAnsi="Times New Roman" w:cs="Times New Roman"/>
+          <w:sz w:val="24"/>
+          <w:szCs w:val="24"/>
+        </w:rPr>
+        <w:t>Quad</w:t>
+      </w:r>
+      <w:proofErr w:type="spellEnd"/>
+      <w:r>
+        <w:rPr>
+          <w:rFonts w:ascii="Times New Roman" w:hAnsi="Times New Roman" w:cs="Times New Roman"/>
+          <w:sz w:val="24"/>
+          <w:szCs w:val="24"/>
+        </w:rPr>
+        <w:t xml:space="preserve"> indeks. </w:t>
+      </w:r>
+      <w:r>
+        <w:rPr>
+          <w:rFonts w:ascii="Times New Roman" w:hAnsi="Times New Roman" w:cs="Times New Roman"/>
+          <w:sz w:val="24"/>
+          <w:szCs w:val="24"/>
+        </w:rPr>
+        <w:t xml:space="preserve">Det kan også skyldes hvordan høyden beregnes, det kan være at det er så mange punkter at </w:t>
+      </w:r>
+      <w:proofErr w:type="spellStart"/>
+      <w:r>
+        <w:rPr>
+          <w:rFonts w:ascii="Times New Roman" w:hAnsi="Times New Roman" w:cs="Times New Roman"/>
+          <w:sz w:val="24"/>
+          <w:szCs w:val="24"/>
+        </w:rPr>
+        <w:t>SurfaceMesh</w:t>
+      </w:r>
+      <w:proofErr w:type="spellEnd"/>
+      <w:r>
+        <w:rPr>
+          <w:rFonts w:ascii="Times New Roman" w:hAnsi="Times New Roman" w:cs="Times New Roman"/>
+          <w:sz w:val="24"/>
+          <w:szCs w:val="24"/>
+        </w:rPr>
+        <w:t>::</w:t>
+      </w:r>
+      <w:proofErr w:type="spellStart"/>
+      <w:r>
+        <w:rPr>
+          <w:rFonts w:ascii="Times New Roman" w:hAnsi="Times New Roman" w:cs="Times New Roman"/>
+          <w:sz w:val="24"/>
+          <w:szCs w:val="24"/>
+        </w:rPr>
+        <w:t>Quad</w:t>
+      </w:r>
+      <w:proofErr w:type="spellEnd"/>
+      <w:r>
+        <w:rPr>
+          <w:rFonts w:ascii="Times New Roman" w:hAnsi="Times New Roman" w:cs="Times New Roman"/>
+          <w:sz w:val="24"/>
+          <w:szCs w:val="24"/>
+        </w:rPr>
+        <w:t xml:space="preserve"> sin «</w:t>
+      </w:r>
+      <w:proofErr w:type="spellStart"/>
+      <w:r>
+        <w:rPr>
+          <w:rFonts w:ascii="Times New Roman" w:hAnsi="Times New Roman" w:cs="Times New Roman"/>
+          <w:sz w:val="24"/>
+          <w:szCs w:val="24"/>
+        </w:rPr>
+        <w:t>height</w:t>
+      </w:r>
+      <w:proofErr w:type="spellEnd"/>
+      <w:r>
+        <w:rPr>
+          <w:rFonts w:ascii="Times New Roman" w:hAnsi="Times New Roman" w:cs="Times New Roman"/>
+          <w:sz w:val="24"/>
+          <w:szCs w:val="24"/>
+        </w:rPr>
+        <w:t xml:space="preserve"> / </w:t>
+      </w:r>
+      <w:proofErr w:type="spellStart"/>
+      <w:r>
+        <w:rPr>
+          <w:rFonts w:ascii="Times New Roman" w:hAnsi="Times New Roman" w:cs="Times New Roman"/>
+          <w:sz w:val="24"/>
+          <w:szCs w:val="24"/>
+        </w:rPr>
+        <w:t>amount</w:t>
+      </w:r>
+      <w:proofErr w:type="spellEnd"/>
+      <w:r>
+        <w:rPr>
+          <w:rFonts w:ascii="Times New Roman" w:hAnsi="Times New Roman" w:cs="Times New Roman"/>
+          <w:sz w:val="24"/>
+          <w:szCs w:val="24"/>
+        </w:rPr>
+        <w:t>» funksjon går mot 1 jo større «</w:t>
+      </w:r>
+      <w:proofErr w:type="spellStart"/>
+      <w:r>
+        <w:rPr>
+          <w:rFonts w:ascii="Times New Roman" w:hAnsi="Times New Roman" w:cs="Times New Roman"/>
+          <w:sz w:val="24"/>
+          <w:szCs w:val="24"/>
+        </w:rPr>
+        <w:t>amount</w:t>
+      </w:r>
+      <w:proofErr w:type="spellEnd"/>
+      <w:r>
+        <w:rPr>
+          <w:rFonts w:ascii="Times New Roman" w:hAnsi="Times New Roman" w:cs="Times New Roman"/>
+          <w:sz w:val="24"/>
+          <w:szCs w:val="24"/>
+        </w:rPr>
+        <w:t>» blir.</w:t>
+      </w:r>
+    </w:p>
+    <w:p>
+      <w:pPr>
+        <w:spacing w:line="360" w:lineRule="auto"/>
+        <w:rPr>
+          <w:rFonts w:ascii="Times New Roman" w:hAnsi="Times New Roman" w:cs="Times New Roman"/>
+          <w:sz w:val="24"/>
+          <w:szCs w:val="24"/>
+        </w:rPr>
+      </w:pPr>
+      <w:r>
+        <w:rPr>
+          <w:rFonts w:ascii="Times New Roman" w:hAnsi="Times New Roman" w:cs="Times New Roman"/>
           <w:noProof/>
+          <w:sz w:val="24"/>
+          <w:szCs w:val="24"/>
         </w:rPr>
         <w:drawing>
-          <wp:inline distT="0" distB="0" distL="0" distR="0" wp14:anchorId="25A695CE" wp14:editId="0B5032D5">
-            <wp:extent cx="2509284" cy="1257961"/>
-            <wp:effectExtent l="0" t="0" r="5715" b="0"/>
-            <wp:docPr id="5" name="Bilde 5" descr="Et bilde som inneholder laser, vektorgrafikk&#10;&#10;Automatisk generert beskrivelse"/>
+          <wp:inline distT="0" distB="0" distL="0" distR="0" wp14:anchorId="03E593C1" wp14:editId="270896C5">
+            <wp:extent cx="2262215" cy="1296185"/>
+            <wp:effectExtent l="0" t="0" r="5080" b="0"/>
+            <wp:docPr id="2" name="Bilde 2" descr="Et bilde som inneholder fargerik, flagg&#10;&#10;Automatisk generert beskrivelse"/>
             <wp:cNvGraphicFramePr>
               <a:graphicFrameLocks xmlns:a="http://schemas.openxmlformats.org/drawingml/2006/main" noChangeAspect="1"/>
             </wp:cNvGraphicFramePr>
@@ -2813,13 +3020,13 @@
               <a:graphicData uri="http://schemas.openxmlformats.org/drawingml/2006/picture">
                 <pic:pic xmlns:pic="http://schemas.openxmlformats.org/drawingml/2006/picture">
                   <pic:nvPicPr>
-                    <pic:cNvPr id="5" name="Bilde 5" descr="Et bilde som inneholder laser, vektorgrafikk&#10;&#10;Automatisk generert beskrivelse"/>
+                    <pic:cNvPr id="2" name="Bilde 2" descr="Et bilde som inneholder fargerik, flagg&#10;&#10;Automatisk generert beskrivelse"/>
                     <pic:cNvPicPr>
                       <a:picLocks noChangeAspect="1" noChangeArrowheads="1"/>
                     </pic:cNvPicPr>
                   </pic:nvPicPr>
                   <pic:blipFill>
-                    <a:blip r:embed="rId11" cstate="print">
+                    <a:blip r:embed="rId12" cstate="print">
                       <a:extLst>
                         <a:ext uri="{28A0092B-C50C-407E-A947-70E740481C1C}">
                           <a14:useLocalDpi xmlns:a14="http://schemas.microsoft.com/office/drawing/2010/main" val="0"/>
@@ -2834,7 +3041,7 @@
                   <pic:spPr bwMode="auto">
                     <a:xfrm>
                       <a:off x="0" y="0"/>
-                      <a:ext cx="2522629" cy="1264651"/>
+                      <a:ext cx="2280031" cy="1306393"/>
                     </a:xfrm>
                     <a:prstGeom prst="rect">
                       <a:avLst/>
@@ -2860,120 +3067,390 @@
           <w:szCs w:val="24"/>
         </w:rPr>
       </w:pPr>
-      <w:r>
-        <w:rPr>
-          <w:rFonts w:ascii="Times New Roman" w:hAnsi="Times New Roman" w:cs="Times New Roman"/>
-          <w:sz w:val="24"/>
-          <w:szCs w:val="24"/>
-        </w:rPr>
-        <w:t xml:space="preserve">Dette bilde viser </w:t>
-      </w:r>
-      <w:proofErr w:type="spellStart"/>
-      <w:r>
-        <w:rPr>
-          <w:rFonts w:ascii="Times New Roman" w:hAnsi="Times New Roman" w:cs="Times New Roman"/>
-          <w:sz w:val="24"/>
-          <w:szCs w:val="24"/>
-        </w:rPr>
-        <w:t>annahver</w:t>
-      </w:r>
-      <w:proofErr w:type="spellEnd"/>
-      <w:r>
-        <w:rPr>
-          <w:rFonts w:ascii="Times New Roman" w:hAnsi="Times New Roman" w:cs="Times New Roman"/>
-          <w:sz w:val="24"/>
-          <w:szCs w:val="24"/>
-        </w:rPr>
-        <w:t xml:space="preserve"> triangel blir tegnet</w:t>
-      </w:r>
-      <w:r>
-        <w:rPr>
-          <w:rFonts w:ascii="Times New Roman" w:hAnsi="Times New Roman" w:cs="Times New Roman"/>
-          <w:sz w:val="24"/>
-          <w:szCs w:val="24"/>
-        </w:rPr>
-        <w:t xml:space="preserve"> og alle </w:t>
-      </w:r>
-      <w:proofErr w:type="spellStart"/>
-      <w:r>
-        <w:rPr>
-          <w:rFonts w:ascii="Times New Roman" w:hAnsi="Times New Roman" w:cs="Times New Roman"/>
-          <w:sz w:val="24"/>
-          <w:szCs w:val="24"/>
-        </w:rPr>
-        <w:t>vertexene</w:t>
-      </w:r>
-      <w:proofErr w:type="spellEnd"/>
-      <w:r>
-        <w:rPr>
-          <w:rFonts w:ascii="Times New Roman" w:hAnsi="Times New Roman" w:cs="Times New Roman"/>
-          <w:sz w:val="24"/>
-          <w:szCs w:val="24"/>
-        </w:rPr>
-        <w:t xml:space="preserve"> har 0 som y </w:t>
-      </w:r>
-      <w:proofErr w:type="gramStart"/>
-      <w:r>
-        <w:rPr>
-          <w:rFonts w:ascii="Times New Roman" w:hAnsi="Times New Roman" w:cs="Times New Roman"/>
-          <w:sz w:val="24"/>
-          <w:szCs w:val="24"/>
-        </w:rPr>
-        <w:t>koordinat(</w:t>
-      </w:r>
-      <w:proofErr w:type="gramEnd"/>
-      <w:r>
-        <w:rPr>
-          <w:rFonts w:ascii="Times New Roman" w:hAnsi="Times New Roman" w:cs="Times New Roman"/>
-          <w:sz w:val="24"/>
-          <w:szCs w:val="24"/>
-        </w:rPr>
-        <w:t xml:space="preserve">render </w:t>
-      </w:r>
-      <w:proofErr w:type="spellStart"/>
-      <w:r>
-        <w:rPr>
-          <w:rFonts w:ascii="Times New Roman" w:hAnsi="Times New Roman" w:cs="Times New Roman"/>
-          <w:sz w:val="24"/>
-          <w:szCs w:val="24"/>
-        </w:rPr>
-        <w:t>annahver</w:t>
-      </w:r>
-      <w:proofErr w:type="spellEnd"/>
-      <w:r>
-        <w:rPr>
-          <w:rFonts w:ascii="Times New Roman" w:hAnsi="Times New Roman" w:cs="Times New Roman"/>
-          <w:sz w:val="24"/>
-          <w:szCs w:val="24"/>
-        </w:rPr>
-        <w:t xml:space="preserve"> for å vise at </w:t>
-      </w:r>
-      <w:r>
-        <w:rPr>
-          <w:rFonts w:ascii="Times New Roman" w:hAnsi="Times New Roman" w:cs="Times New Roman"/>
-          <w:sz w:val="24"/>
-          <w:szCs w:val="24"/>
-        </w:rPr>
-        <w:t>den tegner riktige trekanter)</w:t>
-      </w:r>
-      <w:r>
-        <w:rPr>
-          <w:rFonts w:ascii="Times New Roman" w:hAnsi="Times New Roman" w:cs="Times New Roman"/>
-          <w:sz w:val="24"/>
-          <w:szCs w:val="24"/>
-        </w:rPr>
-        <w:t xml:space="preserve">. </w:t>
-      </w:r>
-    </w:p>
-    <w:p>
-      <w:pPr>
-        <w:spacing w:line="360" w:lineRule="auto"/>
-        <w:rPr>
-          <w:rFonts w:ascii="Times New Roman" w:hAnsi="Times New Roman" w:cs="Times New Roman"/>
-          <w:sz w:val="24"/>
-          <w:szCs w:val="24"/>
-        </w:rPr>
-      </w:pPr>
+    </w:p>
+    <w:p>
+      <w:pPr>
+        <w:spacing w:line="360" w:lineRule="auto"/>
+        <w:rPr>
+          <w:rFonts w:ascii="Times New Roman" w:hAnsi="Times New Roman" w:cs="Times New Roman"/>
+          <w:noProof/>
+          <w:sz w:val="24"/>
+          <w:szCs w:val="24"/>
+        </w:rPr>
+      </w:pPr>
+    </w:p>
+    <w:p>
+      <w:pPr>
+        <w:spacing w:line="360" w:lineRule="auto"/>
+        <w:rPr>
+          <w:rFonts w:ascii="Times New Roman" w:hAnsi="Times New Roman" w:cs="Times New Roman"/>
+          <w:noProof/>
+          <w:sz w:val="24"/>
+          <w:szCs w:val="24"/>
+        </w:rPr>
+      </w:pPr>
+    </w:p>
+    <w:p>
+      <w:pPr>
+        <w:pStyle w:val="Overskrift2"/>
+        <w:spacing w:line="360" w:lineRule="auto"/>
+        <w:rPr>
+          <w:rFonts w:ascii="Times New Roman" w:hAnsi="Times New Roman" w:cs="Times New Roman"/>
+          <w:noProof/>
+          <w:sz w:val="24"/>
+          <w:szCs w:val="24"/>
+        </w:rPr>
+      </w:pPr>
+      <w:r>
+        <w:rPr>
+          <w:rFonts w:ascii="Times New Roman" w:hAnsi="Times New Roman" w:cs="Times New Roman"/>
+          <w:noProof/>
+          <w:sz w:val="24"/>
+          <w:szCs w:val="24"/>
+        </w:rPr>
+        <w:t>BSplines</w:t>
+      </w:r>
+    </w:p>
+    <w:p>
+      <w:pPr>
+        <w:spacing w:line="360" w:lineRule="auto"/>
+        <w:rPr>
+          <w:rFonts w:ascii="Times New Roman" w:hAnsi="Times New Roman" w:cs="Times New Roman"/>
+          <w:sz w:val="24"/>
+          <w:szCs w:val="24"/>
+        </w:rPr>
+      </w:pPr>
+      <w:r>
+        <w:rPr>
+          <w:rFonts w:ascii="Times New Roman" w:hAnsi="Times New Roman" w:cs="Times New Roman"/>
+          <w:sz w:val="24"/>
+          <w:szCs w:val="24"/>
+        </w:rPr>
+        <w:t>De røde, blå og gule strekene/</w:t>
+      </w:r>
+      <w:proofErr w:type="spellStart"/>
+      <w:r>
+        <w:rPr>
+          <w:rFonts w:ascii="Times New Roman" w:hAnsi="Times New Roman" w:cs="Times New Roman"/>
+          <w:sz w:val="24"/>
+          <w:szCs w:val="24"/>
+        </w:rPr>
+        <w:t>pixlene</w:t>
+      </w:r>
+      <w:proofErr w:type="spellEnd"/>
+      <w:r>
+        <w:rPr>
+          <w:rFonts w:ascii="Times New Roman" w:hAnsi="Times New Roman" w:cs="Times New Roman"/>
+          <w:sz w:val="24"/>
+          <w:szCs w:val="24"/>
+        </w:rPr>
+        <w:t xml:space="preserve"> er punktene som </w:t>
+      </w:r>
+      <w:proofErr w:type="spellStart"/>
+      <w:r>
+        <w:rPr>
+          <w:rFonts w:ascii="Times New Roman" w:hAnsi="Times New Roman" w:cs="Times New Roman"/>
+          <w:sz w:val="24"/>
+          <w:szCs w:val="24"/>
+        </w:rPr>
+        <w:t>RollingBall</w:t>
+      </w:r>
+      <w:proofErr w:type="spellEnd"/>
+      <w:r>
+        <w:rPr>
+          <w:rFonts w:ascii="Times New Roman" w:hAnsi="Times New Roman" w:cs="Times New Roman"/>
+          <w:sz w:val="24"/>
+          <w:szCs w:val="24"/>
+        </w:rPr>
+        <w:t>::</w:t>
+      </w:r>
+      <w:proofErr w:type="spellStart"/>
+      <w:r>
+        <w:rPr>
+          <w:rFonts w:ascii="Times New Roman" w:hAnsi="Times New Roman" w:cs="Times New Roman"/>
+          <w:sz w:val="24"/>
+          <w:szCs w:val="24"/>
+        </w:rPr>
+        <w:t>CreateSpline</w:t>
+      </w:r>
+      <w:proofErr w:type="spellEnd"/>
+      <w:r>
+        <w:rPr>
+          <w:rFonts w:ascii="Times New Roman" w:hAnsi="Times New Roman" w:cs="Times New Roman"/>
+          <w:sz w:val="24"/>
+          <w:szCs w:val="24"/>
+        </w:rPr>
+        <w:t xml:space="preserve"> fra </w:t>
+      </w:r>
+      <w:proofErr w:type="spellStart"/>
+      <w:r>
+        <w:rPr>
+          <w:rFonts w:ascii="Times New Roman" w:hAnsi="Times New Roman" w:cs="Times New Roman"/>
+          <w:sz w:val="24"/>
+          <w:szCs w:val="24"/>
+        </w:rPr>
+        <w:t>RollingBall</w:t>
+      </w:r>
+      <w:proofErr w:type="spellEnd"/>
+      <w:r>
+        <w:rPr>
+          <w:rFonts w:ascii="Times New Roman" w:hAnsi="Times New Roman" w:cs="Times New Roman"/>
+          <w:sz w:val="24"/>
+          <w:szCs w:val="24"/>
+        </w:rPr>
+        <w:t>::</w:t>
+      </w:r>
+      <w:proofErr w:type="spellStart"/>
+      <w:r>
+        <w:rPr>
+          <w:rFonts w:ascii="Times New Roman" w:hAnsi="Times New Roman" w:cs="Times New Roman"/>
+          <w:sz w:val="24"/>
+          <w:szCs w:val="24"/>
+        </w:rPr>
+        <w:t>EvaluateBezier</w:t>
+      </w:r>
+      <w:proofErr w:type="spellEnd"/>
+      <w:r>
+        <w:rPr>
+          <w:rFonts w:ascii="Times New Roman" w:hAnsi="Times New Roman" w:cs="Times New Roman"/>
+          <w:sz w:val="24"/>
+          <w:szCs w:val="24"/>
+        </w:rPr>
+        <w:t xml:space="preserve">. På det øverste bildet har regn dråpene falt nedover før </w:t>
+      </w:r>
+      <w:proofErr w:type="spellStart"/>
+      <w:r>
+        <w:rPr>
+          <w:rFonts w:ascii="Times New Roman" w:hAnsi="Times New Roman" w:cs="Times New Roman"/>
+          <w:sz w:val="24"/>
+          <w:szCs w:val="24"/>
+        </w:rPr>
+        <w:t>splinen</w:t>
+      </w:r>
+      <w:proofErr w:type="spellEnd"/>
+      <w:r>
+        <w:rPr>
+          <w:rFonts w:ascii="Times New Roman" w:hAnsi="Times New Roman" w:cs="Times New Roman"/>
+          <w:sz w:val="24"/>
+          <w:szCs w:val="24"/>
+        </w:rPr>
+        <w:t xml:space="preserve"> blir lagd. På det </w:t>
+      </w:r>
+      <w:r>
+        <w:rPr>
+          <w:rFonts w:ascii="Times New Roman" w:hAnsi="Times New Roman" w:cs="Times New Roman"/>
+          <w:sz w:val="24"/>
+          <w:szCs w:val="24"/>
+        </w:rPr>
+        <w:t>nederste</w:t>
+      </w:r>
+      <w:r>
+        <w:rPr>
+          <w:rFonts w:ascii="Times New Roman" w:hAnsi="Times New Roman" w:cs="Times New Roman"/>
+          <w:sz w:val="24"/>
+          <w:szCs w:val="24"/>
+        </w:rPr>
+        <w:t xml:space="preserve"> har de gått mot kamera langs </w:t>
+      </w:r>
+      <w:proofErr w:type="spellStart"/>
+      <w:r>
+        <w:rPr>
+          <w:rFonts w:ascii="Times New Roman" w:hAnsi="Times New Roman" w:cs="Times New Roman"/>
+          <w:sz w:val="24"/>
+          <w:szCs w:val="24"/>
+        </w:rPr>
+        <w:t>meshet</w:t>
+      </w:r>
+      <w:proofErr w:type="spellEnd"/>
+      <w:r>
+        <w:rPr>
+          <w:rFonts w:ascii="Times New Roman" w:hAnsi="Times New Roman" w:cs="Times New Roman"/>
+          <w:sz w:val="24"/>
+          <w:szCs w:val="24"/>
+        </w:rPr>
+        <w:t xml:space="preserve"> i en stund, det er også kurve på noen av de blå strekene hvor regnet har fulgt </w:t>
+      </w:r>
+      <w:proofErr w:type="spellStart"/>
+      <w:r>
+        <w:rPr>
+          <w:rFonts w:ascii="Times New Roman" w:hAnsi="Times New Roman" w:cs="Times New Roman"/>
+          <w:sz w:val="24"/>
+          <w:szCs w:val="24"/>
+        </w:rPr>
+        <w:t>meshet</w:t>
+      </w:r>
+      <w:proofErr w:type="spellEnd"/>
+      <w:r>
+        <w:rPr>
+          <w:rFonts w:ascii="Times New Roman" w:hAnsi="Times New Roman" w:cs="Times New Roman"/>
+          <w:sz w:val="24"/>
+          <w:szCs w:val="24"/>
+        </w:rPr>
+        <w:t xml:space="preserve">. Så </w:t>
+      </w:r>
+      <w:proofErr w:type="spellStart"/>
+      <w:r>
+        <w:rPr>
+          <w:rFonts w:ascii="Times New Roman" w:hAnsi="Times New Roman" w:cs="Times New Roman"/>
+          <w:sz w:val="24"/>
+          <w:szCs w:val="24"/>
+        </w:rPr>
+        <w:t>splinene</w:t>
+      </w:r>
+      <w:proofErr w:type="spellEnd"/>
+      <w:r>
+        <w:rPr>
+          <w:rFonts w:ascii="Times New Roman" w:hAnsi="Times New Roman" w:cs="Times New Roman"/>
+          <w:sz w:val="24"/>
+          <w:szCs w:val="24"/>
+        </w:rPr>
+        <w:t xml:space="preserve"> korresponderer med hvor og hvordan ballen har beveget seg, men noe er galt med </w:t>
+      </w:r>
+      <w:r>
+        <w:rPr>
+          <w:rFonts w:ascii="Times New Roman" w:hAnsi="Times New Roman" w:cs="Times New Roman"/>
+          <w:sz w:val="24"/>
+          <w:szCs w:val="24"/>
+        </w:rPr>
+        <w:t xml:space="preserve">funksjonen. </w:t>
+      </w:r>
+    </w:p>
+    <w:p>
+      <w:pPr>
+        <w:spacing w:line="360" w:lineRule="auto"/>
+        <w:rPr>
+          <w:rFonts w:ascii="Times New Roman" w:hAnsi="Times New Roman" w:cs="Times New Roman"/>
+          <w:noProof/>
+          <w:sz w:val="24"/>
+          <w:szCs w:val="24"/>
+        </w:rPr>
+      </w:pPr>
+      <w:r>
+        <w:rPr>
+          <w:rFonts w:ascii="Times New Roman" w:hAnsi="Times New Roman" w:cs="Times New Roman"/>
+          <w:noProof/>
+          <w:sz w:val="24"/>
+          <w:szCs w:val="24"/>
+        </w:rPr>
+        <w:lastRenderedPageBreak/>
+        <w:drawing>
+          <wp:inline distT="0" distB="0" distL="0" distR="0" wp14:anchorId="28F77AB3" wp14:editId="109ED005">
+            <wp:extent cx="2019080" cy="1318584"/>
+            <wp:effectExtent l="0" t="0" r="635" b="0"/>
+            <wp:docPr id="6" name="Bilde 6" descr="Et bilde som inneholder tekst&#10;&#10;Automatisk generert beskrivelse"/>
+            <wp:cNvGraphicFramePr>
+              <a:graphicFrameLocks xmlns:a="http://schemas.openxmlformats.org/drawingml/2006/main" noChangeAspect="1"/>
+            </wp:cNvGraphicFramePr>
+            <a:graphic xmlns:a="http://schemas.openxmlformats.org/drawingml/2006/main">
+              <a:graphicData uri="http://schemas.openxmlformats.org/drawingml/2006/picture">
+                <pic:pic xmlns:pic="http://schemas.openxmlformats.org/drawingml/2006/picture">
+                  <pic:nvPicPr>
+                    <pic:cNvPr id="6" name="Bilde 6" descr="Et bilde som inneholder tekst&#10;&#10;Automatisk generert beskrivelse"/>
+                    <pic:cNvPicPr>
+                      <a:picLocks noChangeAspect="1" noChangeArrowheads="1"/>
+                    </pic:cNvPicPr>
+                  </pic:nvPicPr>
+                  <pic:blipFill rotWithShape="1">
+                    <a:blip r:embed="rId13" cstate="print">
+                      <a:extLst>
+                        <a:ext uri="{28A0092B-C50C-407E-A947-70E740481C1C}">
+                          <a14:useLocalDpi xmlns:a14="http://schemas.microsoft.com/office/drawing/2010/main" val="0"/>
+                        </a:ext>
+                      </a:extLst>
+                    </a:blip>
+                    <a:srcRect t="17953"/>
+                    <a:stretch/>
+                  </pic:blipFill>
+                  <pic:spPr bwMode="auto">
+                    <a:xfrm>
+                      <a:off x="0" y="0"/>
+                      <a:ext cx="2053194" cy="1340862"/>
+                    </a:xfrm>
+                    <a:prstGeom prst="rect">
+                      <a:avLst/>
+                    </a:prstGeom>
+                    <a:noFill/>
+                    <a:ln>
+                      <a:noFill/>
+                    </a:ln>
+                    <a:extLst>
+                      <a:ext uri="{53640926-AAD7-44D8-BBD7-CCE9431645EC}">
+                        <a14:shadowObscured xmlns:a14="http://schemas.microsoft.com/office/drawing/2010/main"/>
+                      </a:ext>
+                    </a:extLst>
+                  </pic:spPr>
+                </pic:pic>
+              </a:graphicData>
+            </a:graphic>
+          </wp:inline>
+        </w:drawing>
+      </w:r>
+    </w:p>
+    <w:p>
+      <w:pPr>
+        <w:spacing w:line="360" w:lineRule="auto"/>
+        <w:rPr>
+          <w:rFonts w:ascii="Times New Roman" w:hAnsi="Times New Roman" w:cs="Times New Roman"/>
+          <w:sz w:val="24"/>
+          <w:szCs w:val="24"/>
+        </w:rPr>
+      </w:pPr>
+      <w:r>
+        <w:rPr>
+          <w:rFonts w:ascii="Times New Roman" w:hAnsi="Times New Roman" w:cs="Times New Roman"/>
+          <w:noProof/>
+          <w:sz w:val="24"/>
+          <w:szCs w:val="24"/>
+        </w:rPr>
+        <w:drawing>
+          <wp:inline distT="0" distB="0" distL="0" distR="0" wp14:anchorId="237B9C6F" wp14:editId="208D3150">
+            <wp:extent cx="2116084" cy="1057110"/>
+            <wp:effectExtent l="0" t="0" r="0" b="0"/>
+            <wp:docPr id="7" name="Bilde 7" descr="Et bilde som inneholder fargerik&#10;&#10;Automatisk generert beskrivelse"/>
+            <wp:cNvGraphicFramePr>
+              <a:graphicFrameLocks xmlns:a="http://schemas.openxmlformats.org/drawingml/2006/main" noChangeAspect="1"/>
+            </wp:cNvGraphicFramePr>
+            <a:graphic xmlns:a="http://schemas.openxmlformats.org/drawingml/2006/main">
+              <a:graphicData uri="http://schemas.openxmlformats.org/drawingml/2006/picture">
+                <pic:pic xmlns:pic="http://schemas.openxmlformats.org/drawingml/2006/picture">
+                  <pic:nvPicPr>
+                    <pic:cNvPr id="7" name="Bilde 7" descr="Et bilde som inneholder fargerik&#10;&#10;Automatisk generert beskrivelse"/>
+                    <pic:cNvPicPr>
+                      <a:picLocks noChangeAspect="1" noChangeArrowheads="1"/>
+                    </pic:cNvPicPr>
+                  </pic:nvPicPr>
+                  <pic:blipFill>
+                    <a:blip r:embed="rId14" cstate="print">
+                      <a:extLst>
+                        <a:ext uri="{28A0092B-C50C-407E-A947-70E740481C1C}">
+                          <a14:useLocalDpi xmlns:a14="http://schemas.microsoft.com/office/drawing/2010/main" val="0"/>
+                        </a:ext>
+                      </a:extLst>
+                    </a:blip>
+                    <a:srcRect/>
+                    <a:stretch>
+                      <a:fillRect/>
+                    </a:stretch>
+                  </pic:blipFill>
+                  <pic:spPr bwMode="auto">
+                    <a:xfrm>
+                      <a:off x="0" y="0"/>
+                      <a:ext cx="2141938" cy="1070026"/>
+                    </a:xfrm>
+                    <a:prstGeom prst="rect">
+                      <a:avLst/>
+                    </a:prstGeom>
+                    <a:noFill/>
+                    <a:ln>
+                      <a:noFill/>
+                    </a:ln>
+                  </pic:spPr>
+                </pic:pic>
+              </a:graphicData>
+            </a:graphic>
+          </wp:inline>
+        </w:drawing>
+      </w:r>
     </w:p>
     <w:p>
       <w:pPr>
@@ -2985,7 +3462,7 @@
           <w:szCs w:val="24"/>
         </w:rPr>
       </w:pPr>
-      <w:bookmarkStart w:id="7" w:name="_Toc115825219"/>
+      <w:bookmarkStart w:id="8" w:name="_Toc115901106"/>
       <w:r>
         <w:rPr>
           <w:rFonts w:ascii="Times New Roman" w:hAnsi="Times New Roman" w:cs="Times New Roman"/>
@@ -2994,7 +3471,7 @@
         </w:rPr>
         <w:t>Diskusjon</w:t>
       </w:r>
-      <w:bookmarkEnd w:id="7"/>
+      <w:bookmarkEnd w:id="8"/>
     </w:p>
     <w:p>
       <w:pPr>
@@ -3913,21 +4390,10 @@
 </file>
 
 <file path=customXml/item1.xml><?xml version="1.0" encoding="utf-8"?>
-<p:properties xmlns:p="http://schemas.microsoft.com/office/2006/metadata/properties" xmlns:xsi="http://www.w3.org/2001/XMLSchema-instance" xmlns:pc="http://schemas.microsoft.com/office/infopath/2007/PartnerControls">
-  <documentManagement/>
-</p:properties>
+<b:Sources xmlns:b="http://schemas.openxmlformats.org/officeDocument/2006/bibliography" xmlns="http://schemas.openxmlformats.org/officeDocument/2006/bibliography" SelectedStyle="\APASixthEditionOfficeOnline.xsl" StyleName="APA" Version="6"/>
 </file>
 
 <file path=customXml/item2.xml><?xml version="1.0" encoding="utf-8"?>
-<?mso-contentType ?>
-<FormTemplates xmlns="http://schemas.microsoft.com/sharepoint/v3/contenttype/forms">
-  <Display>DocumentLibraryForm</Display>
-  <Edit>DocumentLibraryForm</Edit>
-  <New>DocumentLibraryForm</New>
-</FormTemplates>
-</file>
-
-<file path=customXml/item3.xml><?xml version="1.0" encoding="utf-8"?>
 <ct:contentTypeSchema xmlns:ct="http://schemas.microsoft.com/office/2006/metadata/contentType" xmlns:ma="http://schemas.microsoft.com/office/2006/metadata/properties/metaAttributes" ct:_="" ma:_="" ma:contentTypeName="Dokument" ma:contentTypeID="0x0101009EFF527283C8AB4AB90B1F4CF3B4CE1F" ma:contentTypeVersion="4" ma:contentTypeDescription="Opprett et nytt dokument." ma:contentTypeScope="" ma:versionID="cb0a2287d9e2e65a7978d65d56f18f82">
   <xsd:schema xmlns:xsd="http://www.w3.org/2001/XMLSchema" xmlns:xs="http://www.w3.org/2001/XMLSchema" xmlns:p="http://schemas.microsoft.com/office/2006/metadata/properties" xmlns:ns3="c429f350-53a4-40aa-90c3-b61ef88df6b3" targetNamespace="http://schemas.microsoft.com/office/2006/metadata/properties" ma:root="true" ma:fieldsID="787d44ea46290f47e9c8f20723c46c32" ns3:_="">
     <xsd:import namespace="c429f350-53a4-40aa-90c3-b61ef88df6b3"/>
@@ -4073,35 +4539,30 @@
 </ct:contentTypeSchema>
 </file>
 
+<file path=customXml/item3.xml><?xml version="1.0" encoding="utf-8"?>
+<?mso-contentType ?>
+<FormTemplates xmlns="http://schemas.microsoft.com/sharepoint/v3/contenttype/forms">
+  <Display>DocumentLibraryForm</Display>
+  <Edit>DocumentLibraryForm</Edit>
+  <New>DocumentLibraryForm</New>
+</FormTemplates>
+</file>
+
 <file path=customXml/item4.xml><?xml version="1.0" encoding="utf-8"?>
-<b:Sources xmlns:b="http://schemas.openxmlformats.org/officeDocument/2006/bibliography" xmlns="http://schemas.openxmlformats.org/officeDocument/2006/bibliography" SelectedStyle="\APASixthEditionOfficeOnline.xsl" StyleName="APA" Version="6"/>
+<p:properties xmlns:p="http://schemas.microsoft.com/office/2006/metadata/properties" xmlns:xsi="http://www.w3.org/2001/XMLSchema-instance" xmlns:pc="http://schemas.microsoft.com/office/infopath/2007/PartnerControls">
+  <documentManagement/>
+</p:properties>
 </file>
 
 <file path=customXml/itemProps1.xml><?xml version="1.0" encoding="utf-8"?>
-<ds:datastoreItem xmlns:ds="http://schemas.openxmlformats.org/officeDocument/2006/customXml" ds:itemID="{F4AFF470-425E-40D8-B6E1-C49AAB8A359D}">
+<ds:datastoreItem xmlns:ds="http://schemas.openxmlformats.org/officeDocument/2006/customXml" ds:itemID="{512A2D9E-3955-48A8-BABF-11B6966C1E15}">
   <ds:schemaRefs>
-    <ds:schemaRef ds:uri="http://www.w3.org/XML/1998/namespace"/>
-    <ds:schemaRef ds:uri="http://purl.org/dc/dcmitype/"/>
-    <ds:schemaRef ds:uri="http://purl.org/dc/elements/1.1/"/>
-    <ds:schemaRef ds:uri="http://schemas.openxmlformats.org/package/2006/metadata/core-properties"/>
-    <ds:schemaRef ds:uri="http://purl.org/dc/terms/"/>
-    <ds:schemaRef ds:uri="http://schemas.microsoft.com/office/2006/documentManagement/types"/>
-    <ds:schemaRef ds:uri="http://schemas.microsoft.com/office/infopath/2007/PartnerControls"/>
-    <ds:schemaRef ds:uri="c429f350-53a4-40aa-90c3-b61ef88df6b3"/>
-    <ds:schemaRef ds:uri="http://schemas.microsoft.com/office/2006/metadata/properties"/>
+    <ds:schemaRef ds:uri="http://schemas.openxmlformats.org/officeDocument/2006/bibliography"/>
   </ds:schemaRefs>
 </ds:datastoreItem>
 </file>
 
 <file path=customXml/itemProps2.xml><?xml version="1.0" encoding="utf-8"?>
-<ds:datastoreItem xmlns:ds="http://schemas.openxmlformats.org/officeDocument/2006/customXml" ds:itemID="{B7207111-C73D-4FFB-9E27-D600E5FB00C4}">
-  <ds:schemaRefs>
-    <ds:schemaRef ds:uri="http://schemas.microsoft.com/sharepoint/v3/contenttype/forms"/>
-  </ds:schemaRefs>
-</ds:datastoreItem>
-</file>
-
-<file path=customXml/itemProps3.xml><?xml version="1.0" encoding="utf-8"?>
 <ds:datastoreItem xmlns:ds="http://schemas.openxmlformats.org/officeDocument/2006/customXml" ds:itemID="{9EBA0606-37D6-43F3-87F9-449A2B0D78F3}">
   <ds:schemaRefs>
     <ds:schemaRef ds:uri="http://schemas.microsoft.com/office/2006/metadata/contentType"/>
@@ -4119,10 +4580,19 @@
 </ds:datastoreItem>
 </file>
 
+<file path=customXml/itemProps3.xml><?xml version="1.0" encoding="utf-8"?>
+<ds:datastoreItem xmlns:ds="http://schemas.openxmlformats.org/officeDocument/2006/customXml" ds:itemID="{B7207111-C73D-4FFB-9E27-D600E5FB00C4}">
+  <ds:schemaRefs>
+    <ds:schemaRef ds:uri="http://schemas.microsoft.com/sharepoint/v3/contenttype/forms"/>
+  </ds:schemaRefs>
+</ds:datastoreItem>
+</file>
+
 <file path=customXml/itemProps4.xml><?xml version="1.0" encoding="utf-8"?>
-<ds:datastoreItem xmlns:ds="http://schemas.openxmlformats.org/officeDocument/2006/customXml" ds:itemID="{512A2D9E-3955-48A8-BABF-11B6966C1E15}">
+<ds:datastoreItem xmlns:ds="http://schemas.openxmlformats.org/officeDocument/2006/customXml" ds:itemID="{F4AFF470-425E-40D8-B6E1-C49AAB8A359D}">
   <ds:schemaRefs>
-    <ds:schemaRef ds:uri="http://schemas.openxmlformats.org/officeDocument/2006/bibliography"/>
+    <ds:schemaRef ds:uri="http://schemas.microsoft.com/office/2006/metadata/properties"/>
+    <ds:schemaRef ds:uri="http://schemas.microsoft.com/office/infopath/2007/PartnerControls"/>
   </ds:schemaRefs>
 </ds:datastoreItem>
 </file>
</xml_diff>